<commit_message>
Pre Final Backend Push
</commit_message>
<xml_diff>
--- a/documents/Design Document.docx
+++ b/documents/Design Document.docx
@@ -84,6 +84,50 @@
           <w:lang w:val="en-US"/>
         </w:rPr>
         <w:t>Design Document</w:t>
+      </w:r>
+    </w:p>
+    <w:p>
+      <w:pPr>
+        <w:rPr>
+          <w:lang w:val="en-US"/>
+        </w:rPr>
+      </w:pPr>
+    </w:p>
+    <w:p>
+      <w:pPr>
+        <w:rPr>
+          <w:lang w:val="en-US"/>
+        </w:rPr>
+      </w:pPr>
+      <w:proofErr w:type="spellStart"/>
+      <w:r>
+        <w:rPr>
+          <w:b/>
+          <w:bCs/>
+          <w:lang w:val="en-US"/>
+        </w:rPr>
+        <w:t>Roomify</w:t>
+      </w:r>
+      <w:proofErr w:type="spellEnd"/>
+      <w:r>
+        <w:rPr>
+          <w:lang w:val="en-US"/>
+        </w:rPr>
+        <w:t xml:space="preserve"> is an automated meeting room booking system designed to streamline the process of reserving meeting spaces within a corporate environment. The system provides a user-friendly interface, developed using HTML, CSS, and JavaScript, to allow employees to search and book meeting rooms according to their specific requirements. The backend of </w:t>
+      </w:r>
+      <w:proofErr w:type="spellStart"/>
+      <w:r>
+        <w:rPr>
+          <w:lang w:val="en-US"/>
+        </w:rPr>
+        <w:t>Roomify</w:t>
+      </w:r>
+      <w:proofErr w:type="spellEnd"/>
+      <w:r>
+        <w:rPr>
+          <w:lang w:val="en-US"/>
+        </w:rPr>
+        <w:t>, built in Java using JDBC and MySQL, manages all the core functionalities, including user management, room scheduling, meeting organization, and amenity management. Although the frontend and backend are currently not linked, this document outlines the design principles and architecture of the backend system, ensuring that it adheres to industrial coding standards and robust error handling practices. The project also includes specialized functionality to ensure that certain types of meetings automatically include mandatory amenities, enhancing the overall efficiency of the booking process.</w:t>
       </w:r>
     </w:p>
     <w:p>

</xml_diff>

<commit_message>
Pre Final Project Push
</commit_message>
<xml_diff>
--- a/documents/Design Document.docx
+++ b/documents/Design Document.docx
@@ -15,9 +15,9 @@
           <w:noProof/>
         </w:rPr>
         <w:drawing>
-          <wp:inline distT="0" distB="0" distL="0" distR="0" wp14:anchorId="39785AA3" wp14:editId="625FC8CD">
-            <wp:extent cx="3808071" cy="1292702"/>
-            <wp:effectExtent l="0" t="0" r="2540" b="3175"/>
+          <wp:inline distT="0" distB="0" distL="0" distR="0" wp14:anchorId="39785AA3" wp14:editId="59003813">
+            <wp:extent cx="2963119" cy="1005872"/>
+            <wp:effectExtent l="0" t="0" r="8890" b="3810"/>
             <wp:docPr id="699855145" name="Picture 3" descr="A black and white logo&#10;&#10;Description automatically generated"/>
             <wp:cNvGraphicFramePr>
               <a:graphicFrameLocks xmlns:a="http://schemas.openxmlformats.org/drawingml/2006/main" noChangeAspect="1"/>
@@ -32,7 +32,7 @@
                     </pic:cNvPicPr>
                   </pic:nvPicPr>
                   <pic:blipFill>
-                    <a:blip r:embed="rId4" cstate="print">
+                    <a:blip r:embed="rId8" cstate="print">
                       <a:extLst>
                         <a:ext uri="{28A0092B-C50C-407E-A947-70E740481C1C}">
                           <a14:useLocalDpi xmlns:a14="http://schemas.microsoft.com/office/drawing/2010/main" val="0"/>
@@ -47,7 +47,7 @@
                   <pic:spPr bwMode="auto">
                     <a:xfrm>
                       <a:off x="0" y="0"/>
-                      <a:ext cx="3820914" cy="1297062"/>
+                      <a:ext cx="2980442" cy="1011753"/>
                     </a:xfrm>
                     <a:prstGeom prst="rect">
                       <a:avLst/>
@@ -129,22 +129,4273 @@
         </w:rPr>
         <w:t>, built in Java using JDBC and MySQL, manages all the core functionalities, including user management, room scheduling, meeting organization, and amenity management. Although the frontend and backend are currently not linked, this document outlines the design principles and architecture of the backend system, ensuring that it adheres to industrial coding standards and robust error handling practices. The project also includes specialized functionality to ensure that certain types of meetings automatically include mandatory amenities, enhancing the overall efficiency of the booking process.</w:t>
       </w:r>
-    </w:p>
-    <w:p>
-      <w:pPr>
+      <w:r>
         <w:rPr>
           <w:lang w:val="en-US"/>
         </w:rPr>
-      </w:pPr>
-    </w:p>
+        <w:t xml:space="preserve"> Certain user access also allows for viewing the usage statistics of rooms </w:t>
+      </w:r>
+      <w:proofErr w:type="gramStart"/>
+      <w:r>
+        <w:rPr>
+          <w:lang w:val="en-US"/>
+        </w:rPr>
+        <w:t>in order to</w:t>
+      </w:r>
+      <w:proofErr w:type="gramEnd"/>
+      <w:r>
+        <w:rPr>
+          <w:lang w:val="en-US"/>
+        </w:rPr>
+        <w:t xml:space="preserve"> see which room and amenity is used maximally.</w:t>
+      </w:r>
+    </w:p>
+    <w:p>
+      <w:pPr>
+        <w:pStyle w:val="Heading2"/>
+        <w:rPr>
+          <w:lang w:val="en-US"/>
+        </w:rPr>
+      </w:pPr>
+    </w:p>
+    <w:p>
+      <w:pPr>
+        <w:pStyle w:val="Heading2"/>
+        <w:rPr>
+          <w:lang w:val="en-US"/>
+        </w:rPr>
+      </w:pPr>
+      <w:r>
+        <w:rPr>
+          <w:lang w:val="en-US"/>
+        </w:rPr>
+        <w:t>Technology Stack</w:t>
+      </w:r>
+    </w:p>
+    <w:p>
+      <w:pPr>
+        <w:rPr>
+          <w:lang w:val="en-US"/>
+        </w:rPr>
+      </w:pPr>
+      <w:r>
+        <w:rPr>
+          <w:lang w:val="en-US"/>
+        </w:rPr>
+        <w:t xml:space="preserve">We used the following </w:t>
+      </w:r>
+      <w:proofErr w:type="gramStart"/>
+      <w:r>
+        <w:rPr>
+          <w:lang w:val="en-US"/>
+        </w:rPr>
+        <w:t>technologies:-</w:t>
+      </w:r>
+      <w:proofErr w:type="gramEnd"/>
+    </w:p>
+    <w:p>
+      <w:pPr>
+        <w:ind w:firstLine="360"/>
+        <w:rPr>
+          <w:b/>
+          <w:bCs/>
+          <w:lang w:val="en-US"/>
+        </w:rPr>
+      </w:pPr>
+      <w:r>
+        <w:rPr>
+          <w:b/>
+          <w:bCs/>
+          <w:sz w:val="24"/>
+          <w:szCs w:val="24"/>
+          <w:lang w:val="en-US"/>
+        </w:rPr>
+        <w:t>Frontend</w:t>
+      </w:r>
+    </w:p>
+    <w:p>
+      <w:pPr>
+        <w:pStyle w:val="ListParagraph"/>
+        <w:numPr>
+          <w:ilvl w:val="0"/>
+          <w:numId w:val="1"/>
+        </w:numPr>
+        <w:rPr>
+          <w:lang w:val="en-US"/>
+        </w:rPr>
+      </w:pPr>
+      <w:r>
+        <w:rPr>
+          <w:lang w:val="en-US"/>
+        </w:rPr>
+        <w:t>HTML</w:t>
+      </w:r>
+    </w:p>
+    <w:p>
+      <w:pPr>
+        <w:pStyle w:val="ListParagraph"/>
+        <w:numPr>
+          <w:ilvl w:val="0"/>
+          <w:numId w:val="1"/>
+        </w:numPr>
+        <w:rPr>
+          <w:lang w:val="en-US"/>
+        </w:rPr>
+      </w:pPr>
+      <w:r>
+        <w:rPr>
+          <w:lang w:val="en-US"/>
+        </w:rPr>
+        <w:t>CSS</w:t>
+      </w:r>
+    </w:p>
+    <w:p>
+      <w:pPr>
+        <w:pStyle w:val="ListParagraph"/>
+        <w:numPr>
+          <w:ilvl w:val="0"/>
+          <w:numId w:val="1"/>
+        </w:numPr>
+        <w:rPr>
+          <w:lang w:val="en-US"/>
+        </w:rPr>
+      </w:pPr>
+      <w:r>
+        <w:rPr>
+          <w:lang w:val="en-US"/>
+        </w:rPr>
+        <w:t>JS</w:t>
+      </w:r>
+    </w:p>
+    <w:p>
+      <w:pPr>
+        <w:ind w:left="360"/>
+        <w:rPr>
+          <w:b/>
+          <w:bCs/>
+          <w:sz w:val="24"/>
+          <w:szCs w:val="24"/>
+          <w:lang w:val="en-US"/>
+        </w:rPr>
+      </w:pPr>
+      <w:r>
+        <w:rPr>
+          <w:b/>
+          <w:bCs/>
+          <w:sz w:val="24"/>
+          <w:szCs w:val="24"/>
+          <w:lang w:val="en-US"/>
+        </w:rPr>
+        <w:t>Backend</w:t>
+      </w:r>
+    </w:p>
+    <w:p>
+      <w:pPr>
+        <w:pStyle w:val="ListParagraph"/>
+        <w:numPr>
+          <w:ilvl w:val="0"/>
+          <w:numId w:val="4"/>
+        </w:numPr>
+        <w:rPr>
+          <w:sz w:val="24"/>
+          <w:szCs w:val="24"/>
+          <w:lang w:val="en-US"/>
+        </w:rPr>
+      </w:pPr>
+      <w:r>
+        <w:rPr>
+          <w:sz w:val="24"/>
+          <w:szCs w:val="24"/>
+          <w:lang w:val="en-US"/>
+        </w:rPr>
+        <w:t>JAVA</w:t>
+      </w:r>
+    </w:p>
+    <w:p>
+      <w:pPr>
+        <w:pStyle w:val="ListParagraph"/>
+        <w:numPr>
+          <w:ilvl w:val="0"/>
+          <w:numId w:val="4"/>
+        </w:numPr>
+        <w:rPr>
+          <w:sz w:val="24"/>
+          <w:szCs w:val="24"/>
+          <w:lang w:val="en-US"/>
+        </w:rPr>
+      </w:pPr>
+      <w:r>
+        <w:rPr>
+          <w:sz w:val="24"/>
+          <w:szCs w:val="24"/>
+          <w:lang w:val="en-US"/>
+        </w:rPr>
+        <w:t>JDBC</w:t>
+      </w:r>
+    </w:p>
+    <w:p>
+      <w:pPr>
+        <w:pStyle w:val="ListParagraph"/>
+        <w:numPr>
+          <w:ilvl w:val="0"/>
+          <w:numId w:val="4"/>
+        </w:numPr>
+        <w:rPr>
+          <w:sz w:val="24"/>
+          <w:szCs w:val="24"/>
+          <w:lang w:val="en-US"/>
+        </w:rPr>
+      </w:pPr>
+      <w:r>
+        <w:rPr>
+          <w:sz w:val="24"/>
+          <w:szCs w:val="24"/>
+          <w:lang w:val="en-US"/>
+        </w:rPr>
+        <w:t>MYSQL</w:t>
+      </w:r>
+    </w:p>
+    <w:p>
+      <w:pPr>
+        <w:pStyle w:val="ListParagraph"/>
+        <w:numPr>
+          <w:ilvl w:val="0"/>
+          <w:numId w:val="4"/>
+        </w:numPr>
+        <w:rPr>
+          <w:sz w:val="24"/>
+          <w:szCs w:val="24"/>
+          <w:lang w:val="en-US"/>
+        </w:rPr>
+      </w:pPr>
+      <w:r>
+        <w:rPr>
+          <w:sz w:val="24"/>
+          <w:szCs w:val="24"/>
+          <w:lang w:val="en-US"/>
+        </w:rPr>
+        <w:t>Junit</w:t>
+      </w:r>
+    </w:p>
+    <w:p>
+      <w:pPr>
+        <w:pStyle w:val="ListParagraph"/>
+        <w:numPr>
+          <w:ilvl w:val="0"/>
+          <w:numId w:val="4"/>
+        </w:numPr>
+        <w:rPr>
+          <w:sz w:val="24"/>
+          <w:szCs w:val="24"/>
+          <w:lang w:val="en-US"/>
+        </w:rPr>
+      </w:pPr>
+      <w:r>
+        <w:rPr>
+          <w:sz w:val="24"/>
+          <w:szCs w:val="24"/>
+          <w:lang w:val="en-US"/>
+        </w:rPr>
+        <w:t>Nio</w:t>
+      </w:r>
+    </w:p>
+    <w:p>
+      <w:pPr>
+        <w:ind w:left="360"/>
+        <w:rPr>
+          <w:sz w:val="24"/>
+          <w:szCs w:val="24"/>
+          <w:lang w:val="en-US"/>
+        </w:rPr>
+      </w:pPr>
+    </w:p>
+    <w:p>
+      <w:pPr>
+        <w:pStyle w:val="Heading2"/>
+        <w:rPr>
+          <w:lang w:val="en-US"/>
+        </w:rPr>
+      </w:pPr>
+      <w:r>
+        <w:rPr>
+          <w:lang w:val="en-US"/>
+        </w:rPr>
+        <w:t>Scope of the Project</w:t>
+      </w:r>
+    </w:p>
+    <w:p>
+      <w:r>
+        <w:t xml:space="preserve">The scope of the </w:t>
+      </w:r>
+      <w:proofErr w:type="spellStart"/>
+      <w:r>
+        <w:t>Roomify</w:t>
+      </w:r>
+      <w:proofErr w:type="spellEnd"/>
+      <w:r>
+        <w:t xml:space="preserve"> project encompasses the development and implementation of a robust and scalable backend system for an automated meeting room booking application. The primary focus is on designing and building the core functionalities that manage user roles, room scheduling, meeting organization</w:t>
+      </w:r>
+      <w:r>
+        <w:t>, viewing usage statistics</w:t>
+      </w:r>
+      <w:r>
+        <w:t>, and the allocation of amenities based on specific meeting requirements.</w:t>
+      </w:r>
+    </w:p>
+    <w:p/>
+    <w:p/>
+    <w:p>
+      <w:r>
+        <w:rPr>
+          <w:b/>
+          <w:bCs/>
+        </w:rPr>
+        <w:t>Key Functionalities Covered:</w:t>
+      </w:r>
+    </w:p>
+    <w:p>
+      <w:pPr>
+        <w:numPr>
+          <w:ilvl w:val="0"/>
+          <w:numId w:val="5"/>
+        </w:numPr>
+      </w:pPr>
+      <w:r>
+        <w:rPr>
+          <w:b/>
+          <w:bCs/>
+        </w:rPr>
+        <w:t>User Management:</w:t>
+      </w:r>
+      <w:r>
+        <w:t xml:space="preserve"> The system supports three types of users—Admin, Manager, and Member. Each user role has distinct permissions, such as creating rooms, booking meetings, and viewing schedules.</w:t>
+      </w:r>
+    </w:p>
+    <w:p>
+      <w:pPr>
+        <w:numPr>
+          <w:ilvl w:val="0"/>
+          <w:numId w:val="5"/>
+        </w:numPr>
+      </w:pPr>
+      <w:r>
+        <w:rPr>
+          <w:b/>
+          <w:bCs/>
+        </w:rPr>
+        <w:t>Room Management:</w:t>
+      </w:r>
+      <w:r>
+        <w:t xml:space="preserve"> Admins can create and configure meeting rooms, specifying attributes such as seating capacity and available amenities (e.g., projectors, conference call facilities, whiteboards).</w:t>
+      </w:r>
+    </w:p>
+    <w:p>
+      <w:pPr>
+        <w:numPr>
+          <w:ilvl w:val="0"/>
+          <w:numId w:val="5"/>
+        </w:numPr>
+      </w:pPr>
+      <w:r>
+        <w:rPr>
+          <w:b/>
+          <w:bCs/>
+        </w:rPr>
+        <w:t>Booking System:</w:t>
+      </w:r>
+      <w:r>
+        <w:t xml:space="preserve"> Managers can book meeting rooms based on availability and requirements, with the system automatically handling credits and ensuring mandatory amenities are selected for specific meeting types.</w:t>
+      </w:r>
+    </w:p>
+    <w:p>
+      <w:pPr>
+        <w:numPr>
+          <w:ilvl w:val="0"/>
+          <w:numId w:val="5"/>
+        </w:numPr>
+      </w:pPr>
+      <w:r>
+        <w:rPr>
+          <w:b/>
+          <w:bCs/>
+        </w:rPr>
+        <w:t>Credits System:</w:t>
+      </w:r>
+      <w:r>
+        <w:t xml:space="preserve"> The system implements a credits-based booking mechanism, where managers are assigned credits that are deducted when a room is booked. Credits are reset to a default value on a weekly basis.</w:t>
+      </w:r>
+    </w:p>
+    <w:p>
+      <w:pPr>
+        <w:numPr>
+          <w:ilvl w:val="0"/>
+          <w:numId w:val="5"/>
+        </w:numPr>
+      </w:pPr>
+      <w:r>
+        <w:rPr>
+          <w:b/>
+          <w:bCs/>
+        </w:rPr>
+        <w:t>Meeting Management:</w:t>
+      </w:r>
+      <w:r>
+        <w:t xml:space="preserve"> The system ensures that each meeting has the necessary amenities based on its type, such as conference calls or training sessions. The schedule for booked meetings is also maintained and displayed.</w:t>
+      </w:r>
+    </w:p>
+    <w:p>
+      <w:pPr>
+        <w:numPr>
+          <w:ilvl w:val="0"/>
+          <w:numId w:val="5"/>
+        </w:numPr>
+      </w:pPr>
+      <w:r>
+        <w:rPr>
+          <w:b/>
+          <w:bCs/>
+        </w:rPr>
+        <w:t>Usage Statistics:</w:t>
+      </w:r>
+      <w:r>
+        <w:t xml:space="preserve"> The system implements a graphical usage statistic showing the </w:t>
+      </w:r>
+      <w:r>
+        <w:t>hours and number of bookings done on each room and which room is the most used one of all.</w:t>
+      </w:r>
+    </w:p>
+    <w:p>
+      <w:pPr>
+        <w:numPr>
+          <w:ilvl w:val="0"/>
+          <w:numId w:val="5"/>
+        </w:numPr>
+      </w:pPr>
+      <w:r>
+        <w:rPr>
+          <w:b/>
+          <w:bCs/>
+        </w:rPr>
+        <w:t>Error Handling and Validation:</w:t>
+      </w:r>
+      <w:r>
+        <w:t xml:space="preserve"> The project includes comprehensive error handling mechanisms and input validation to ensure data integrity and system reliability.</w:t>
+      </w:r>
+    </w:p>
+    <w:p>
+      <w:r>
+        <w:rPr>
+          <w:b/>
+          <w:bCs/>
+        </w:rPr>
+        <w:t>Exclusions:</w:t>
+      </w:r>
+    </w:p>
+    <w:p>
+      <w:pPr>
+        <w:numPr>
+          <w:ilvl w:val="0"/>
+          <w:numId w:val="6"/>
+        </w:numPr>
+      </w:pPr>
+      <w:r>
+        <w:rPr>
+          <w:b/>
+          <w:bCs/>
+        </w:rPr>
+        <w:t>Frontend-Backend Integration:</w:t>
+      </w:r>
+      <w:r>
+        <w:t xml:space="preserve"> While the frontend is developed using HTML, CSS, and JavaScript, the current project scope does not cover the integration of the frontend with the backend. Future development phases will address this linkage.</w:t>
+      </w:r>
+      <w:r>
+        <w:t xml:space="preserve"> </w:t>
+      </w:r>
+      <w:r>
+        <w:t>However,</w:t>
+      </w:r>
+      <w:r>
+        <w:t xml:space="preserve"> the stage that the project is at the frontend is designed to implement API calls and use the same data format as the backend. Backend on the other hand is designed to be ready to incorporate </w:t>
+      </w:r>
+      <w:r>
+        <w:t>spring boot</w:t>
+      </w:r>
+      <w:r>
+        <w:t xml:space="preserve"> with all layers in place and annotations and </w:t>
+      </w:r>
+      <w:proofErr w:type="spellStart"/>
+      <w:r>
+        <w:t>api</w:t>
+      </w:r>
+      <w:proofErr w:type="spellEnd"/>
+      <w:r>
+        <w:t xml:space="preserve"> scripting needed.</w:t>
+      </w:r>
+    </w:p>
+    <w:p>
+      <w:pPr>
+        <w:numPr>
+          <w:ilvl w:val="0"/>
+          <w:numId w:val="6"/>
+        </w:numPr>
+      </w:pPr>
+      <w:r>
+        <w:rPr>
+          <w:b/>
+          <w:bCs/>
+        </w:rPr>
+        <w:t>External API Integration:</w:t>
+      </w:r>
+      <w:r>
+        <w:t xml:space="preserve"> Any integration with third-party services or APIs is beyond the scope of this project.</w:t>
+      </w:r>
+    </w:p>
+    <w:p/>
+    <w:p>
+      <w:pPr>
+        <w:pStyle w:val="Heading2"/>
+      </w:pPr>
+      <w:r>
+        <w:t>Data Flow Diagram</w:t>
+      </w:r>
+    </w:p>
+    <w:p>
+      <w:r>
+        <w:t>A Data Flow Diagram (DFD) is a graphical representation that depicts the flow of data within a system. It illustrates how data moves between various processes, data stores, and external entities, providing a clear and concise overview of the system's structure and operations.</w:t>
+      </w:r>
+    </w:p>
+    <w:p>
+      <w:pPr>
+        <w:rPr>
+          <w:b/>
+          <w:bCs/>
+        </w:rPr>
+      </w:pPr>
+      <w:r>
+        <w:rPr>
+          <w:b/>
+          <w:bCs/>
+        </w:rPr>
+        <w:t>Entities, Processes, and Data Stores</w:t>
+      </w:r>
+    </w:p>
+    <w:p>
+      <w:r>
+        <w:rPr>
+          <w:b/>
+          <w:bCs/>
+        </w:rPr>
+        <w:t>Entities:</w:t>
+      </w:r>
+    </w:p>
+    <w:p>
+      <w:pPr>
+        <w:numPr>
+          <w:ilvl w:val="0"/>
+          <w:numId w:val="14"/>
+        </w:numPr>
+      </w:pPr>
+      <w:r>
+        <w:t>Admin</w:t>
+      </w:r>
+    </w:p>
+    <w:p>
+      <w:pPr>
+        <w:numPr>
+          <w:ilvl w:val="0"/>
+          <w:numId w:val="14"/>
+        </w:numPr>
+      </w:pPr>
+      <w:r>
+        <w:t>Manager</w:t>
+      </w:r>
+    </w:p>
+    <w:p>
+      <w:pPr>
+        <w:numPr>
+          <w:ilvl w:val="0"/>
+          <w:numId w:val="14"/>
+        </w:numPr>
+      </w:pPr>
+      <w:r>
+        <w:t>Member</w:t>
+      </w:r>
+    </w:p>
+    <w:p>
+      <w:pPr>
+        <w:numPr>
+          <w:ilvl w:val="0"/>
+          <w:numId w:val="14"/>
+        </w:numPr>
+      </w:pPr>
+      <w:r>
+        <w:t>Meetings</w:t>
+      </w:r>
+    </w:p>
+    <w:p>
+      <w:pPr>
+        <w:numPr>
+          <w:ilvl w:val="0"/>
+          <w:numId w:val="14"/>
+        </w:numPr>
+      </w:pPr>
+      <w:r>
+        <w:t>Amenities</w:t>
+      </w:r>
+    </w:p>
+    <w:p>
+      <w:pPr>
+        <w:ind w:left="720"/>
+      </w:pPr>
+    </w:p>
+    <w:p>
+      <w:r>
+        <w:rPr>
+          <w:b/>
+          <w:bCs/>
+        </w:rPr>
+        <w:t>Processes:</w:t>
+      </w:r>
+    </w:p>
+    <w:p>
+      <w:pPr>
+        <w:numPr>
+          <w:ilvl w:val="0"/>
+          <w:numId w:val="15"/>
+        </w:numPr>
+      </w:pPr>
+      <w:r>
+        <w:t>Login</w:t>
+      </w:r>
+    </w:p>
+    <w:p>
+      <w:pPr>
+        <w:numPr>
+          <w:ilvl w:val="0"/>
+          <w:numId w:val="15"/>
+        </w:numPr>
+      </w:pPr>
+      <w:r>
+        <w:t>Manage Users (Admin)</w:t>
+      </w:r>
+    </w:p>
+    <w:p>
+      <w:pPr>
+        <w:numPr>
+          <w:ilvl w:val="0"/>
+          <w:numId w:val="15"/>
+        </w:numPr>
+      </w:pPr>
+      <w:r>
+        <w:t>Create Room (Admin)</w:t>
+      </w:r>
+    </w:p>
+    <w:p>
+      <w:pPr>
+        <w:numPr>
+          <w:ilvl w:val="0"/>
+          <w:numId w:val="15"/>
+        </w:numPr>
+      </w:pPr>
+      <w:r>
+        <w:t>Edit Room (Admin)</w:t>
+      </w:r>
+    </w:p>
+    <w:p>
+      <w:pPr>
+        <w:numPr>
+          <w:ilvl w:val="0"/>
+          <w:numId w:val="15"/>
+        </w:numPr>
+      </w:pPr>
+      <w:r>
+        <w:t>View Schedule (Manager/Member)</w:t>
+      </w:r>
+    </w:p>
+    <w:p>
+      <w:pPr>
+        <w:numPr>
+          <w:ilvl w:val="0"/>
+          <w:numId w:val="15"/>
+        </w:numPr>
+      </w:pPr>
+      <w:r>
+        <w:t>Book Room (Manager)</w:t>
+      </w:r>
+    </w:p>
+    <w:p>
+      <w:pPr>
+        <w:numPr>
+          <w:ilvl w:val="0"/>
+          <w:numId w:val="15"/>
+        </w:numPr>
+      </w:pPr>
+      <w:r>
+        <w:t>Organize Meeting (Manager)</w:t>
+      </w:r>
+    </w:p>
+    <w:p>
+      <w:pPr>
+        <w:numPr>
+          <w:ilvl w:val="0"/>
+          <w:numId w:val="15"/>
+        </w:numPr>
+      </w:pPr>
+      <w:r>
+        <w:t>Update Credits (System)</w:t>
+      </w:r>
+    </w:p>
+    <w:p>
+      <w:pPr>
+        <w:numPr>
+          <w:ilvl w:val="0"/>
+          <w:numId w:val="15"/>
+        </w:numPr>
+      </w:pPr>
+      <w:r>
+        <w:t>View Meetings (Member)</w:t>
+      </w:r>
+    </w:p>
+    <w:p>
+      <w:pPr>
+        <w:numPr>
+          <w:ilvl w:val="0"/>
+          <w:numId w:val="15"/>
+        </w:numPr>
+      </w:pPr>
+      <w:r>
+        <w:t xml:space="preserve">View Usage Statistics for </w:t>
+      </w:r>
+      <w:r>
+        <w:t>Rooms (</w:t>
+      </w:r>
+      <w:r>
+        <w:t>Admin)</w:t>
+      </w:r>
+    </w:p>
+    <w:p>
+      <w:pPr>
+        <w:numPr>
+          <w:ilvl w:val="0"/>
+          <w:numId w:val="15"/>
+        </w:numPr>
+      </w:pPr>
+      <w:r>
+        <w:t xml:space="preserve">Edit </w:t>
+      </w:r>
+      <w:r>
+        <w:t>Meeting (</w:t>
+      </w:r>
+      <w:r>
+        <w:t>Manager)</w:t>
+      </w:r>
+    </w:p>
+    <w:p>
+      <w:r>
+        <w:rPr>
+          <w:b/>
+          <w:bCs/>
+        </w:rPr>
+        <w:t>Data Stores:</w:t>
+      </w:r>
+    </w:p>
+    <w:p>
+      <w:pPr>
+        <w:numPr>
+          <w:ilvl w:val="0"/>
+          <w:numId w:val="16"/>
+        </w:numPr>
+      </w:pPr>
+      <w:r>
+        <w:t>User Database</w:t>
+      </w:r>
+    </w:p>
+    <w:p>
+      <w:pPr>
+        <w:numPr>
+          <w:ilvl w:val="0"/>
+          <w:numId w:val="16"/>
+        </w:numPr>
+      </w:pPr>
+      <w:r>
+        <w:t>Room Database</w:t>
+      </w:r>
+    </w:p>
+    <w:p>
+      <w:pPr>
+        <w:numPr>
+          <w:ilvl w:val="0"/>
+          <w:numId w:val="16"/>
+        </w:numPr>
+      </w:pPr>
+      <w:r>
+        <w:t>Booking Database</w:t>
+      </w:r>
+    </w:p>
+    <w:p>
+      <w:pPr>
+        <w:numPr>
+          <w:ilvl w:val="0"/>
+          <w:numId w:val="16"/>
+        </w:numPr>
+      </w:pPr>
+      <w:r>
+        <w:t>Amenity Database</w:t>
+      </w:r>
+    </w:p>
+    <w:p>
+      <w:pPr>
+        <w:numPr>
+          <w:ilvl w:val="0"/>
+          <w:numId w:val="16"/>
+        </w:numPr>
+      </w:pPr>
+      <w:r>
+        <w:t>Meeting Database</w:t>
+      </w:r>
+    </w:p>
+    <w:p/>
+    <w:p>
+      <w:r>
+        <w:drawing>
+          <wp:inline distT="0" distB="0" distL="0" distR="0" wp14:anchorId="210326A9" wp14:editId="08E1786C">
+            <wp:extent cx="6645910" cy="3712210"/>
+            <wp:effectExtent l="0" t="0" r="2540" b="2540"/>
+            <wp:docPr id="18591619" name="Picture 1"/>
+            <wp:cNvGraphicFramePr>
+              <a:graphicFrameLocks xmlns:a="http://schemas.openxmlformats.org/drawingml/2006/main" noChangeAspect="1"/>
+            </wp:cNvGraphicFramePr>
+            <a:graphic xmlns:a="http://schemas.openxmlformats.org/drawingml/2006/main">
+              <a:graphicData uri="http://schemas.openxmlformats.org/drawingml/2006/picture">
+                <pic:pic xmlns:pic="http://schemas.openxmlformats.org/drawingml/2006/picture">
+                  <pic:nvPicPr>
+                    <pic:cNvPr id="18591619" name=""/>
+                    <pic:cNvPicPr/>
+                  </pic:nvPicPr>
+                  <pic:blipFill>
+                    <a:blip r:embed="rId9"/>
+                    <a:stretch>
+                      <a:fillRect/>
+                    </a:stretch>
+                  </pic:blipFill>
+                  <pic:spPr>
+                    <a:xfrm>
+                      <a:off x="0" y="0"/>
+                      <a:ext cx="6645910" cy="3712210"/>
+                    </a:xfrm>
+                    <a:prstGeom prst="rect">
+                      <a:avLst/>
+                    </a:prstGeom>
+                  </pic:spPr>
+                </pic:pic>
+              </a:graphicData>
+            </a:graphic>
+          </wp:inline>
+        </w:drawing>
+      </w:r>
+    </w:p>
+    <w:p>
+      <w:pPr>
+        <w:pStyle w:val="Heading2"/>
+      </w:pPr>
+      <w:r>
+        <w:lastRenderedPageBreak/>
+        <w:t>Entity-Relationship (ER) Diagram</w:t>
+      </w:r>
+    </w:p>
+    <w:p>
+      <w:pPr>
+        <w:jc w:val="center"/>
+      </w:pPr>
+      <w:r>
+        <w:rPr>
+          <w:noProof/>
+        </w:rPr>
+        <w:drawing>
+          <wp:inline distT="0" distB="0" distL="0" distR="0" wp14:anchorId="703B4FAE" wp14:editId="5DAA0BC2">
+            <wp:extent cx="4872942" cy="4554108"/>
+            <wp:effectExtent l="0" t="0" r="4445" b="0"/>
+            <wp:docPr id="655325474" name="Picture 1"/>
+            <wp:cNvGraphicFramePr>
+              <a:graphicFrameLocks xmlns:a="http://schemas.openxmlformats.org/drawingml/2006/main" noChangeAspect="1"/>
+            </wp:cNvGraphicFramePr>
+            <a:graphic xmlns:a="http://schemas.openxmlformats.org/drawingml/2006/main">
+              <a:graphicData uri="http://schemas.openxmlformats.org/drawingml/2006/picture">
+                <pic:pic xmlns:pic="http://schemas.openxmlformats.org/drawingml/2006/picture">
+                  <pic:nvPicPr>
+                    <pic:cNvPr id="0" name="Picture 1"/>
+                    <pic:cNvPicPr>
+                      <a:picLocks noChangeAspect="1" noChangeArrowheads="1"/>
+                    </pic:cNvPicPr>
+                  </pic:nvPicPr>
+                  <pic:blipFill>
+                    <a:blip r:embed="rId10">
+                      <a:extLst>
+                        <a:ext uri="{28A0092B-C50C-407E-A947-70E740481C1C}">
+                          <a14:useLocalDpi xmlns:a14="http://schemas.microsoft.com/office/drawing/2010/main" val="0"/>
+                        </a:ext>
+                      </a:extLst>
+                    </a:blip>
+                    <a:srcRect/>
+                    <a:stretch>
+                      <a:fillRect/>
+                    </a:stretch>
+                  </pic:blipFill>
+                  <pic:spPr bwMode="auto">
+                    <a:xfrm>
+                      <a:off x="0" y="0"/>
+                      <a:ext cx="4892073" cy="4571988"/>
+                    </a:xfrm>
+                    <a:prstGeom prst="rect">
+                      <a:avLst/>
+                    </a:prstGeom>
+                    <a:noFill/>
+                    <a:ln>
+                      <a:noFill/>
+                    </a:ln>
+                  </pic:spPr>
+                </pic:pic>
+              </a:graphicData>
+            </a:graphic>
+          </wp:inline>
+        </w:drawing>
+      </w:r>
+    </w:p>
+    <w:p>
+      <w:pPr>
+        <w:pStyle w:val="Heading2"/>
+      </w:pPr>
+    </w:p>
+    <w:p>
+      <w:pPr>
+        <w:pStyle w:val="Heading2"/>
+      </w:pPr>
+      <w:r>
+        <w:t>Class UML Diagram</w:t>
+      </w:r>
+    </w:p>
+    <w:p>
+      <w:pPr>
+        <w:jc w:val="center"/>
+      </w:pPr>
+      <w:r>
+        <w:rPr>
+          <w:noProof/>
+        </w:rPr>
+        <w:drawing>
+          <wp:inline distT="0" distB="0" distL="0" distR="0" wp14:anchorId="5FD9077D" wp14:editId="646EB79F">
+            <wp:extent cx="4367363" cy="3883306"/>
+            <wp:effectExtent l="0" t="0" r="0" b="3175"/>
+            <wp:docPr id="189140623" name="Picture 6" descr="A diagram of a meeting&#10;&#10;Description automatically generated"/>
+            <wp:cNvGraphicFramePr>
+              <a:graphicFrameLocks xmlns:a="http://schemas.openxmlformats.org/drawingml/2006/main" noChangeAspect="1"/>
+            </wp:cNvGraphicFramePr>
+            <a:graphic xmlns:a="http://schemas.openxmlformats.org/drawingml/2006/main">
+              <a:graphicData uri="http://schemas.openxmlformats.org/drawingml/2006/picture">
+                <pic:pic xmlns:pic="http://schemas.openxmlformats.org/drawingml/2006/picture">
+                  <pic:nvPicPr>
+                    <pic:cNvPr id="189140623" name="Picture 6" descr="A diagram of a meeting&#10;&#10;Description automatically generated"/>
+                    <pic:cNvPicPr>
+                      <a:picLocks noChangeAspect="1" noChangeArrowheads="1"/>
+                    </pic:cNvPicPr>
+                  </pic:nvPicPr>
+                  <pic:blipFill>
+                    <a:blip r:embed="rId11">
+                      <a:extLst>
+                        <a:ext uri="{28A0092B-C50C-407E-A947-70E740481C1C}">
+                          <a14:useLocalDpi xmlns:a14="http://schemas.microsoft.com/office/drawing/2010/main" val="0"/>
+                        </a:ext>
+                      </a:extLst>
+                    </a:blip>
+                    <a:srcRect/>
+                    <a:stretch>
+                      <a:fillRect/>
+                    </a:stretch>
+                  </pic:blipFill>
+                  <pic:spPr bwMode="auto">
+                    <a:xfrm>
+                      <a:off x="0" y="0"/>
+                      <a:ext cx="4372889" cy="3888219"/>
+                    </a:xfrm>
+                    <a:prstGeom prst="rect">
+                      <a:avLst/>
+                    </a:prstGeom>
+                    <a:noFill/>
+                    <a:ln>
+                      <a:noFill/>
+                    </a:ln>
+                  </pic:spPr>
+                </pic:pic>
+              </a:graphicData>
+            </a:graphic>
+          </wp:inline>
+        </w:drawing>
+      </w:r>
+    </w:p>
+    <w:p/>
+    <w:p>
+      <w:pPr>
+        <w:pStyle w:val="Heading2"/>
+      </w:pPr>
+      <w:r>
+        <w:t>Error Handling and Validation</w:t>
+      </w:r>
+    </w:p>
+    <w:p>
+      <w:pPr>
+        <w:rPr>
+          <w:b/>
+          <w:bCs/>
+        </w:rPr>
+      </w:pPr>
+      <w:r>
+        <w:rPr>
+          <w:b/>
+          <w:bCs/>
+        </w:rPr>
+        <w:t>1. User Authentication:</w:t>
+      </w:r>
+    </w:p>
+    <w:p>
+      <w:pPr>
+        <w:numPr>
+          <w:ilvl w:val="0"/>
+          <w:numId w:val="8"/>
+        </w:numPr>
+      </w:pPr>
+      <w:r>
+        <w:rPr>
+          <w:b/>
+          <w:bCs/>
+        </w:rPr>
+        <w:t>Error Handling:</w:t>
+      </w:r>
+    </w:p>
+    <w:p>
+      <w:pPr>
+        <w:numPr>
+          <w:ilvl w:val="1"/>
+          <w:numId w:val="8"/>
+        </w:numPr>
+      </w:pPr>
+      <w:proofErr w:type="spellStart"/>
+      <w:r>
+        <w:rPr>
+          <w:b/>
+          <w:bCs/>
+        </w:rPr>
+        <w:t>UserNotFoundException</w:t>
+      </w:r>
+      <w:proofErr w:type="spellEnd"/>
+      <w:r>
+        <w:rPr>
+          <w:b/>
+          <w:bCs/>
+        </w:rPr>
+        <w:t>:</w:t>
+      </w:r>
+      <w:r>
+        <w:t xml:space="preserve"> If the provided username does not exist in the system, throw this exception and display an error message indicating that the user was not found.</w:t>
+      </w:r>
+    </w:p>
+    <w:p>
+      <w:pPr>
+        <w:numPr>
+          <w:ilvl w:val="1"/>
+          <w:numId w:val="8"/>
+        </w:numPr>
+      </w:pPr>
+      <w:r>
+        <w:rPr>
+          <w:b/>
+          <w:bCs/>
+        </w:rPr>
+        <w:t>Invalid Credentials:</w:t>
+      </w:r>
+      <w:r>
+        <w:t xml:space="preserve"> If a user enters an incorrect password, return an appropriate error message and log the attempt for security monitoring.</w:t>
+      </w:r>
+    </w:p>
+    <w:p>
+      <w:pPr>
+        <w:numPr>
+          <w:ilvl w:val="1"/>
+          <w:numId w:val="8"/>
+        </w:numPr>
+      </w:pPr>
+      <w:r>
+        <w:rPr>
+          <w:b/>
+          <w:bCs/>
+        </w:rPr>
+        <w:t>Account Lockout:</w:t>
+      </w:r>
+      <w:r>
+        <w:t xml:space="preserve"> After a certain number of failed login attempts (e.g., 5), lock the account temporarily and notify the user via email.</w:t>
+      </w:r>
+    </w:p>
+    <w:p>
+      <w:pPr>
+        <w:numPr>
+          <w:ilvl w:val="0"/>
+          <w:numId w:val="8"/>
+        </w:numPr>
+      </w:pPr>
+      <w:r>
+        <w:rPr>
+          <w:b/>
+          <w:bCs/>
+        </w:rPr>
+        <w:t>Validation:</w:t>
+      </w:r>
+    </w:p>
+    <w:p>
+      <w:pPr>
+        <w:numPr>
+          <w:ilvl w:val="1"/>
+          <w:numId w:val="8"/>
+        </w:numPr>
+      </w:pPr>
+      <w:r>
+        <w:rPr>
+          <w:b/>
+          <w:bCs/>
+        </w:rPr>
+        <w:t>Username Format:</w:t>
+      </w:r>
+      <w:r>
+        <w:t xml:space="preserve"> Ensure the username meets the required format (e.g., email format or alphanumeric, depending on the design).</w:t>
+      </w:r>
+    </w:p>
+    <w:p>
+      <w:pPr>
+        <w:numPr>
+          <w:ilvl w:val="1"/>
+          <w:numId w:val="8"/>
+        </w:numPr>
+      </w:pPr>
+      <w:r>
+        <w:rPr>
+          <w:b/>
+          <w:bCs/>
+        </w:rPr>
+        <w:t>Password Strength:</w:t>
+      </w:r>
+      <w:r>
+        <w:t xml:space="preserve"> Enforce password complexity requirements (e.g., minimum length, inclusion of uppercase, lowercase, numbers, and special characters).</w:t>
+      </w:r>
+    </w:p>
+    <w:p>
+      <w:pPr>
+        <w:numPr>
+          <w:ilvl w:val="1"/>
+          <w:numId w:val="8"/>
+        </w:numPr>
+      </w:pPr>
+      <w:r>
+        <w:rPr>
+          <w:b/>
+          <w:bCs/>
+        </w:rPr>
+        <w:t>Input Sanitization:</w:t>
+      </w:r>
+      <w:r>
+        <w:t xml:space="preserve"> Prevent SQL injection and XSS by sanitizing input fields during login attempts.</w:t>
+      </w:r>
+    </w:p>
+    <w:p>
+      <w:pPr>
+        <w:rPr>
+          <w:b/>
+          <w:bCs/>
+        </w:rPr>
+      </w:pPr>
+      <w:r>
+        <w:rPr>
+          <w:b/>
+          <w:bCs/>
+        </w:rPr>
+        <w:t>2. Room Management:</w:t>
+      </w:r>
+    </w:p>
+    <w:p>
+      <w:pPr>
+        <w:numPr>
+          <w:ilvl w:val="0"/>
+          <w:numId w:val="9"/>
+        </w:numPr>
+      </w:pPr>
+      <w:r>
+        <w:rPr>
+          <w:b/>
+          <w:bCs/>
+        </w:rPr>
+        <w:t>Error Handling:</w:t>
+      </w:r>
+    </w:p>
+    <w:p>
+      <w:pPr>
+        <w:numPr>
+          <w:ilvl w:val="1"/>
+          <w:numId w:val="9"/>
+        </w:numPr>
+      </w:pPr>
+      <w:proofErr w:type="spellStart"/>
+      <w:r>
+        <w:rPr>
+          <w:b/>
+          <w:bCs/>
+        </w:rPr>
+        <w:t>RoomNotAvailableException</w:t>
+      </w:r>
+      <w:proofErr w:type="spellEnd"/>
+      <w:r>
+        <w:rPr>
+          <w:b/>
+          <w:bCs/>
+        </w:rPr>
+        <w:t>:</w:t>
+      </w:r>
+      <w:r>
+        <w:t xml:space="preserve"> If a room is unavailable for booking due to maintenance or an existing booking, throw this exception and alert the user.</w:t>
+      </w:r>
+    </w:p>
+    <w:p>
+      <w:pPr>
+        <w:numPr>
+          <w:ilvl w:val="1"/>
+          <w:numId w:val="9"/>
+        </w:numPr>
+      </w:pPr>
+      <w:r>
+        <w:rPr>
+          <w:b/>
+          <w:bCs/>
+        </w:rPr>
+        <w:t>Room Not Found:</w:t>
+      </w:r>
+      <w:r>
+        <w:t xml:space="preserve"> If a room ID referenced does not exist, show an error message and ensure no operations are carried out on a non-existent room.</w:t>
+      </w:r>
+    </w:p>
+    <w:p>
+      <w:pPr>
+        <w:numPr>
+          <w:ilvl w:val="1"/>
+          <w:numId w:val="9"/>
+        </w:numPr>
+      </w:pPr>
+      <w:r>
+        <w:rPr>
+          <w:b/>
+          <w:bCs/>
+        </w:rPr>
+        <w:t>Duplicate Room Entry:</w:t>
+      </w:r>
+      <w:r>
+        <w:t xml:space="preserve"> If an attempt is made to add a room that already exists, prevent the action and alert the user.</w:t>
+      </w:r>
+    </w:p>
+    <w:p>
+      <w:pPr>
+        <w:numPr>
+          <w:ilvl w:val="0"/>
+          <w:numId w:val="9"/>
+        </w:numPr>
+      </w:pPr>
+      <w:r>
+        <w:rPr>
+          <w:b/>
+          <w:bCs/>
+        </w:rPr>
+        <w:t>Validation:</w:t>
+      </w:r>
+    </w:p>
+    <w:p>
+      <w:pPr>
+        <w:numPr>
+          <w:ilvl w:val="1"/>
+          <w:numId w:val="9"/>
+        </w:numPr>
+      </w:pPr>
+      <w:r>
+        <w:rPr>
+          <w:b/>
+          <w:bCs/>
+        </w:rPr>
+        <w:t>Room ID:</w:t>
+      </w:r>
+      <w:r>
+        <w:t xml:space="preserve"> Validate that the room ID is unique when adding a new room.</w:t>
+      </w:r>
+    </w:p>
+    <w:p>
+      <w:pPr>
+        <w:numPr>
+          <w:ilvl w:val="1"/>
+          <w:numId w:val="9"/>
+        </w:numPr>
+      </w:pPr>
+      <w:r>
+        <w:rPr>
+          <w:b/>
+          <w:bCs/>
+        </w:rPr>
+        <w:t>Room Capacity:</w:t>
+      </w:r>
+      <w:r>
+        <w:t xml:space="preserve"> Ensure that the room capacity is a positive integer and within the allowed limits.</w:t>
+      </w:r>
+    </w:p>
+    <w:p>
+      <w:pPr>
+        <w:numPr>
+          <w:ilvl w:val="1"/>
+          <w:numId w:val="9"/>
+        </w:numPr>
+      </w:pPr>
+      <w:r>
+        <w:rPr>
+          <w:b/>
+          <w:bCs/>
+        </w:rPr>
+        <w:t>Input Format:</w:t>
+      </w:r>
+      <w:r>
+        <w:t xml:space="preserve"> Validate all inputs for room details, such as room name, location, and amenities, ensuring they are in the correct format.</w:t>
+      </w:r>
+    </w:p>
+    <w:p>
+      <w:pPr>
+        <w:rPr>
+          <w:b/>
+          <w:bCs/>
+        </w:rPr>
+      </w:pPr>
+      <w:r>
+        <w:rPr>
+          <w:b/>
+          <w:bCs/>
+        </w:rPr>
+        <w:t>3. Booking Process:</w:t>
+      </w:r>
+    </w:p>
+    <w:p>
+      <w:pPr>
+        <w:numPr>
+          <w:ilvl w:val="0"/>
+          <w:numId w:val="10"/>
+        </w:numPr>
+      </w:pPr>
+      <w:r>
+        <w:rPr>
+          <w:b/>
+          <w:bCs/>
+        </w:rPr>
+        <w:t>Error Handling:</w:t>
+      </w:r>
+    </w:p>
+    <w:p>
+      <w:pPr>
+        <w:numPr>
+          <w:ilvl w:val="1"/>
+          <w:numId w:val="10"/>
+        </w:numPr>
+      </w:pPr>
+      <w:proofErr w:type="spellStart"/>
+      <w:r>
+        <w:rPr>
+          <w:b/>
+          <w:bCs/>
+        </w:rPr>
+        <w:t>InsufficientCreditException</w:t>
+      </w:r>
+      <w:proofErr w:type="spellEnd"/>
+      <w:r>
+        <w:rPr>
+          <w:b/>
+          <w:bCs/>
+        </w:rPr>
+        <w:t>:</w:t>
+      </w:r>
+      <w:r>
+        <w:t xml:space="preserve"> If the user does not have enough credits to book a room, throw this exception and notify them to add more credits or adjust the booking.</w:t>
+      </w:r>
+    </w:p>
+    <w:p>
+      <w:pPr>
+        <w:numPr>
+          <w:ilvl w:val="1"/>
+          <w:numId w:val="10"/>
+        </w:numPr>
+      </w:pPr>
+      <w:proofErr w:type="spellStart"/>
+      <w:r>
+        <w:rPr>
+          <w:b/>
+          <w:bCs/>
+        </w:rPr>
+        <w:t>RoomNotAvailableException</w:t>
+      </w:r>
+      <w:proofErr w:type="spellEnd"/>
+      <w:r>
+        <w:rPr>
+          <w:b/>
+          <w:bCs/>
+        </w:rPr>
+        <w:t>:</w:t>
+      </w:r>
+      <w:r>
+        <w:t xml:space="preserve"> If the room is already booked or unavailable, throw this exception to prevent double booking and inform the user.</w:t>
+      </w:r>
+    </w:p>
+    <w:p>
+      <w:pPr>
+        <w:numPr>
+          <w:ilvl w:val="1"/>
+          <w:numId w:val="10"/>
+        </w:numPr>
+      </w:pPr>
+      <w:r>
+        <w:rPr>
+          <w:b/>
+          <w:bCs/>
+        </w:rPr>
+        <w:lastRenderedPageBreak/>
+        <w:t>Overlapping Bookings:</w:t>
+      </w:r>
+      <w:r>
+        <w:t xml:space="preserve"> Prevent overlapping bookings by checking for conflicts in the Booking Database and alert the manager if a conflict is found.</w:t>
+      </w:r>
+    </w:p>
+    <w:p>
+      <w:pPr>
+        <w:numPr>
+          <w:ilvl w:val="0"/>
+          <w:numId w:val="10"/>
+        </w:numPr>
+      </w:pPr>
+      <w:r>
+        <w:rPr>
+          <w:b/>
+          <w:bCs/>
+        </w:rPr>
+        <w:t>Validation:</w:t>
+      </w:r>
+    </w:p>
+    <w:p>
+      <w:pPr>
+        <w:numPr>
+          <w:ilvl w:val="1"/>
+          <w:numId w:val="10"/>
+        </w:numPr>
+      </w:pPr>
+      <w:r>
+        <w:rPr>
+          <w:b/>
+          <w:bCs/>
+        </w:rPr>
+        <w:t>Date and Time Validation:</w:t>
+      </w:r>
+      <w:r>
+        <w:t xml:space="preserve"> Ensure the booking date and time are valid and within the operational hours.</w:t>
+      </w:r>
+    </w:p>
+    <w:p>
+      <w:pPr>
+        <w:numPr>
+          <w:ilvl w:val="1"/>
+          <w:numId w:val="10"/>
+        </w:numPr>
+      </w:pPr>
+      <w:r>
+        <w:rPr>
+          <w:b/>
+          <w:bCs/>
+        </w:rPr>
+        <w:t>Room Availability Check:</w:t>
+      </w:r>
+      <w:r>
+        <w:t xml:space="preserve"> Validate that the room is available before confirming the booking.</w:t>
+      </w:r>
+    </w:p>
+    <w:p>
+      <w:pPr>
+        <w:numPr>
+          <w:ilvl w:val="1"/>
+          <w:numId w:val="10"/>
+        </w:numPr>
+      </w:pPr>
+      <w:r>
+        <w:rPr>
+          <w:b/>
+          <w:bCs/>
+        </w:rPr>
+        <w:t>User Authorization:</w:t>
+      </w:r>
+      <w:r>
+        <w:t xml:space="preserve"> Ensure that the user (manager) has the appropriate permissions to make bookings.</w:t>
+      </w:r>
+    </w:p>
+    <w:p>
+      <w:pPr>
+        <w:rPr>
+          <w:b/>
+          <w:bCs/>
+        </w:rPr>
+      </w:pPr>
+      <w:r>
+        <w:rPr>
+          <w:b/>
+          <w:bCs/>
+        </w:rPr>
+        <w:t>4. Meeting Organization:</w:t>
+      </w:r>
+    </w:p>
+    <w:p>
+      <w:pPr>
+        <w:numPr>
+          <w:ilvl w:val="0"/>
+          <w:numId w:val="11"/>
+        </w:numPr>
+      </w:pPr>
+      <w:r>
+        <w:rPr>
+          <w:b/>
+          <w:bCs/>
+        </w:rPr>
+        <w:t>Error Handling:</w:t>
+      </w:r>
+    </w:p>
+    <w:p>
+      <w:pPr>
+        <w:numPr>
+          <w:ilvl w:val="1"/>
+          <w:numId w:val="11"/>
+        </w:numPr>
+      </w:pPr>
+      <w:proofErr w:type="spellStart"/>
+      <w:r>
+        <w:rPr>
+          <w:b/>
+          <w:bCs/>
+        </w:rPr>
+        <w:t>AmenityNotFoundException</w:t>
+      </w:r>
+      <w:proofErr w:type="spellEnd"/>
+      <w:r>
+        <w:rPr>
+          <w:b/>
+          <w:bCs/>
+        </w:rPr>
+        <w:t>:</w:t>
+      </w:r>
+      <w:r>
+        <w:t xml:space="preserve"> If a required amenity for a meeting is not available, throw this exception and prevent the meeting from being scheduled.</w:t>
+      </w:r>
+    </w:p>
+    <w:p>
+      <w:pPr>
+        <w:numPr>
+          <w:ilvl w:val="1"/>
+          <w:numId w:val="11"/>
+        </w:numPr>
+      </w:pPr>
+      <w:proofErr w:type="spellStart"/>
+      <w:r>
+        <w:rPr>
+          <w:b/>
+          <w:bCs/>
+        </w:rPr>
+        <w:t>RoomNotAvailableException</w:t>
+      </w:r>
+      <w:proofErr w:type="spellEnd"/>
+      <w:r>
+        <w:rPr>
+          <w:b/>
+          <w:bCs/>
+        </w:rPr>
+        <w:t>:</w:t>
+      </w:r>
+      <w:r>
+        <w:t xml:space="preserve"> If the room is unavailable for the desired meeting time, throw this exception and notify the user.</w:t>
+      </w:r>
+    </w:p>
+    <w:p>
+      <w:pPr>
+        <w:numPr>
+          <w:ilvl w:val="1"/>
+          <w:numId w:val="11"/>
+        </w:numPr>
+      </w:pPr>
+      <w:r>
+        <w:rPr>
+          <w:b/>
+          <w:bCs/>
+        </w:rPr>
+        <w:t>Exceeding Capacity:</w:t>
+      </w:r>
+      <w:r>
+        <w:t xml:space="preserve"> If the number of participants exceeds the room capacity, notify the user and prevent the booking.</w:t>
+      </w:r>
+    </w:p>
+    <w:p>
+      <w:pPr>
+        <w:numPr>
+          <w:ilvl w:val="0"/>
+          <w:numId w:val="11"/>
+        </w:numPr>
+      </w:pPr>
+      <w:r>
+        <w:rPr>
+          <w:b/>
+          <w:bCs/>
+        </w:rPr>
+        <w:t>Validation:</w:t>
+      </w:r>
+    </w:p>
+    <w:p>
+      <w:pPr>
+        <w:numPr>
+          <w:ilvl w:val="1"/>
+          <w:numId w:val="11"/>
+        </w:numPr>
+      </w:pPr>
+      <w:r>
+        <w:rPr>
+          <w:b/>
+          <w:bCs/>
+        </w:rPr>
+        <w:t>Meeting ID:</w:t>
+      </w:r>
+      <w:r>
+        <w:t xml:space="preserve"> Ensure that the meeting ID is unique and properly formatted.</w:t>
+      </w:r>
+    </w:p>
+    <w:p>
+      <w:pPr>
+        <w:numPr>
+          <w:ilvl w:val="1"/>
+          <w:numId w:val="11"/>
+        </w:numPr>
+      </w:pPr>
+      <w:r>
+        <w:rPr>
+          <w:b/>
+          <w:bCs/>
+        </w:rPr>
+        <w:t>Participant List:</w:t>
+      </w:r>
+      <w:r>
+        <w:t xml:space="preserve"> Validate that the list of participants is complete and formatted correctly.</w:t>
+      </w:r>
+    </w:p>
+    <w:p>
+      <w:pPr>
+        <w:numPr>
+          <w:ilvl w:val="1"/>
+          <w:numId w:val="11"/>
+        </w:numPr>
+      </w:pPr>
+      <w:r>
+        <w:rPr>
+          <w:b/>
+          <w:bCs/>
+        </w:rPr>
+        <w:t>Time Validation:</w:t>
+      </w:r>
+      <w:r>
+        <w:t xml:space="preserve"> Check that the meeting start time and duration are valid and do not overlap with other bookings.</w:t>
+      </w:r>
+    </w:p>
+    <w:p>
+      <w:pPr>
+        <w:rPr>
+          <w:b/>
+          <w:bCs/>
+        </w:rPr>
+      </w:pPr>
+      <w:r>
+        <w:rPr>
+          <w:b/>
+          <w:bCs/>
+        </w:rPr>
+        <w:t>5. Viewing Meetings:</w:t>
+      </w:r>
+    </w:p>
+    <w:p>
+      <w:pPr>
+        <w:numPr>
+          <w:ilvl w:val="0"/>
+          <w:numId w:val="12"/>
+        </w:numPr>
+      </w:pPr>
+      <w:r>
+        <w:rPr>
+          <w:b/>
+          <w:bCs/>
+        </w:rPr>
+        <w:t>Error Handling:</w:t>
+      </w:r>
+    </w:p>
+    <w:p>
+      <w:pPr>
+        <w:numPr>
+          <w:ilvl w:val="1"/>
+          <w:numId w:val="12"/>
+        </w:numPr>
+      </w:pPr>
+      <w:proofErr w:type="spellStart"/>
+      <w:r>
+        <w:rPr>
+          <w:b/>
+          <w:bCs/>
+        </w:rPr>
+        <w:t>UserNotFoundException</w:t>
+      </w:r>
+      <w:proofErr w:type="spellEnd"/>
+      <w:r>
+        <w:rPr>
+          <w:b/>
+          <w:bCs/>
+        </w:rPr>
+        <w:t>:</w:t>
+      </w:r>
+      <w:r>
+        <w:t xml:space="preserve"> If a user tries to view meetings without proper credentials, throw this exception and log the unauthorized attempt.</w:t>
+      </w:r>
+    </w:p>
+    <w:p>
+      <w:pPr>
+        <w:numPr>
+          <w:ilvl w:val="1"/>
+          <w:numId w:val="12"/>
+        </w:numPr>
+      </w:pPr>
+      <w:r>
+        <w:rPr>
+          <w:b/>
+          <w:bCs/>
+        </w:rPr>
+        <w:t>Meeting Not Found:</w:t>
+      </w:r>
+      <w:r>
+        <w:t xml:space="preserve"> If a meeting ID is referenced that does not exist, show an error message and prevent further actions.</w:t>
+      </w:r>
+    </w:p>
+    <w:p>
+      <w:pPr>
+        <w:numPr>
+          <w:ilvl w:val="1"/>
+          <w:numId w:val="12"/>
+        </w:numPr>
+      </w:pPr>
+      <w:r>
+        <w:rPr>
+          <w:b/>
+          <w:bCs/>
+        </w:rPr>
+        <w:t>Database Retrieval Failure:</w:t>
+      </w:r>
+      <w:r>
+        <w:t xml:space="preserve"> If there’s an error retrieving meeting data from the database, log the error and notify the admin.</w:t>
+      </w:r>
+    </w:p>
+    <w:p>
+      <w:pPr>
+        <w:numPr>
+          <w:ilvl w:val="0"/>
+          <w:numId w:val="12"/>
+        </w:numPr>
+      </w:pPr>
+      <w:r>
+        <w:rPr>
+          <w:b/>
+          <w:bCs/>
+        </w:rPr>
+        <w:t>Validation:</w:t>
+      </w:r>
+    </w:p>
+    <w:p>
+      <w:pPr>
+        <w:numPr>
+          <w:ilvl w:val="1"/>
+          <w:numId w:val="12"/>
+        </w:numPr>
+      </w:pPr>
+      <w:r>
+        <w:rPr>
+          <w:b/>
+          <w:bCs/>
+        </w:rPr>
+        <w:t>Meeting ID Input:</w:t>
+      </w:r>
+      <w:r>
+        <w:t xml:space="preserve"> Validate that the meeting ID provided by the user exists in the system.</w:t>
+      </w:r>
+    </w:p>
+    <w:p>
+      <w:pPr>
+        <w:numPr>
+          <w:ilvl w:val="1"/>
+          <w:numId w:val="12"/>
+        </w:numPr>
+      </w:pPr>
+      <w:r>
+        <w:rPr>
+          <w:b/>
+          <w:bCs/>
+        </w:rPr>
+        <w:t>User Permissions:</w:t>
+      </w:r>
+      <w:r>
+        <w:t xml:space="preserve"> Ensure the user has the appropriate permissions to view the specific meeting details.</w:t>
+      </w:r>
+    </w:p>
+    <w:p>
+      <w:pPr>
+        <w:rPr>
+          <w:b/>
+          <w:bCs/>
+        </w:rPr>
+      </w:pPr>
+      <w:r>
+        <w:rPr>
+          <w:b/>
+          <w:bCs/>
+        </w:rPr>
+        <w:t>6. General System-Wide Error Handling:</w:t>
+      </w:r>
+    </w:p>
+    <w:p>
+      <w:pPr>
+        <w:numPr>
+          <w:ilvl w:val="0"/>
+          <w:numId w:val="13"/>
+        </w:numPr>
+      </w:pPr>
+      <w:r>
+        <w:rPr>
+          <w:b/>
+          <w:bCs/>
+        </w:rPr>
+        <w:t>Database Connection Errors:</w:t>
+      </w:r>
+      <w:r>
+        <w:t xml:space="preserve"> Implement a global handler for database connection failures to ensure that users are informed appropriately and that logs are maintained for analysis.</w:t>
+      </w:r>
+    </w:p>
+    <w:p>
+      <w:pPr>
+        <w:numPr>
+          <w:ilvl w:val="0"/>
+          <w:numId w:val="13"/>
+        </w:numPr>
+      </w:pPr>
+      <w:r>
+        <w:rPr>
+          <w:b/>
+          <w:bCs/>
+        </w:rPr>
+        <w:t>Unhandled Exceptions:</w:t>
+      </w:r>
+      <w:r>
+        <w:t xml:space="preserve"> Implement a global exception handler to catch and log unhandled exceptions, providing user-friendly error messages.</w:t>
+      </w:r>
+    </w:p>
+    <w:p>
+      <w:pPr>
+        <w:numPr>
+          <w:ilvl w:val="0"/>
+          <w:numId w:val="13"/>
+        </w:numPr>
+      </w:pPr>
+      <w:r>
+        <w:rPr>
+          <w:b/>
+          <w:bCs/>
+        </w:rPr>
+        <w:lastRenderedPageBreak/>
+        <w:t>Data Integrity:</w:t>
+      </w:r>
+      <w:r>
+        <w:t xml:space="preserve"> Ensure that all database transactions are atomic, meaning that any error during a transaction should result in a rollback to maintain data integrity.</w:t>
+      </w:r>
+    </w:p>
+    <w:p/>
+    <w:p>
+      <w:pPr>
+        <w:pStyle w:val="Heading2"/>
+      </w:pPr>
+      <w:r>
+        <w:t>Future Integration Plans</w:t>
+      </w:r>
+    </w:p>
+    <w:p>
+      <w:r>
+        <w:t xml:space="preserve">As </w:t>
+      </w:r>
+      <w:proofErr w:type="spellStart"/>
+      <w:r>
+        <w:rPr>
+          <w:b/>
+          <w:bCs/>
+        </w:rPr>
+        <w:t>Roomify</w:t>
+      </w:r>
+      <w:proofErr w:type="spellEnd"/>
+      <w:r>
+        <w:t xml:space="preserve"> continues to evolve, several future integration plans will enhance the system's functionality and user experience:</w:t>
+      </w:r>
+    </w:p>
+    <w:p>
+      <w:pPr>
+        <w:numPr>
+          <w:ilvl w:val="0"/>
+          <w:numId w:val="7"/>
+        </w:numPr>
+      </w:pPr>
+      <w:r>
+        <w:rPr>
+          <w:b/>
+          <w:bCs/>
+        </w:rPr>
+        <w:t>Front-End and Back-End Integration:</w:t>
+      </w:r>
+    </w:p>
+    <w:p>
+      <w:pPr>
+        <w:numPr>
+          <w:ilvl w:val="1"/>
+          <w:numId w:val="7"/>
+        </w:numPr>
+      </w:pPr>
+      <w:r>
+        <w:t xml:space="preserve">The immediate next step is to integrate the front-end (developed using HTML, CSS, and JavaScript) with the </w:t>
+      </w:r>
+      <w:proofErr w:type="gramStart"/>
+      <w:r>
+        <w:t>back-end</w:t>
+      </w:r>
+      <w:proofErr w:type="gramEnd"/>
+      <w:r>
+        <w:t xml:space="preserve"> (built using Java, JDBC, and MySQL). This integration will allow users to interact with the system through a web-based interface, making the process of booking rooms and organizing meetings more user-friendly.</w:t>
+      </w:r>
+    </w:p>
+    <w:p>
+      <w:pPr>
+        <w:numPr>
+          <w:ilvl w:val="0"/>
+          <w:numId w:val="7"/>
+        </w:numPr>
+      </w:pPr>
+      <w:r>
+        <w:rPr>
+          <w:b/>
+          <w:bCs/>
+        </w:rPr>
+        <w:t>Mobile Application Development:</w:t>
+      </w:r>
+    </w:p>
+    <w:p>
+      <w:pPr>
+        <w:numPr>
+          <w:ilvl w:val="1"/>
+          <w:numId w:val="7"/>
+        </w:numPr>
+      </w:pPr>
+      <w:r>
+        <w:t>Develop a mobile application that mirrors the functionalities of the web-based platform. A mobile app will provide users with the convenience of booking and managing rooms and meetings on the go, enhancing the overall accessibility of the system.</w:t>
+      </w:r>
+    </w:p>
+    <w:p>
+      <w:pPr>
+        <w:numPr>
+          <w:ilvl w:val="0"/>
+          <w:numId w:val="7"/>
+        </w:numPr>
+      </w:pPr>
+      <w:r>
+        <w:rPr>
+          <w:b/>
+          <w:bCs/>
+        </w:rPr>
+        <w:t>Role-Based Access Control Enhancement:</w:t>
+      </w:r>
+    </w:p>
+    <w:p>
+      <w:pPr>
+        <w:numPr>
+          <w:ilvl w:val="1"/>
+          <w:numId w:val="7"/>
+        </w:numPr>
+      </w:pPr>
+      <w:r>
+        <w:t>Further enhancement of role-based access control (RBAC) to accommodate more complex user roles and permissions. This could involve adding more granular access levels or introducing new roles within the organization as the system scales.</w:t>
+      </w:r>
+    </w:p>
+    <w:p>
+      <w:pPr>
+        <w:numPr>
+          <w:ilvl w:val="0"/>
+          <w:numId w:val="7"/>
+        </w:numPr>
+      </w:pPr>
+      <w:r>
+        <w:rPr>
+          <w:b/>
+          <w:bCs/>
+        </w:rPr>
+        <w:t>Cloud Integration:</w:t>
+      </w:r>
+    </w:p>
+    <w:p>
+      <w:pPr>
+        <w:numPr>
+          <w:ilvl w:val="1"/>
+          <w:numId w:val="7"/>
+        </w:numPr>
+      </w:pPr>
+      <w:r>
+        <w:t>Consider moving the application to a cloud platform to ensure scalability, better performance, and easier maintenance. Cloud integration will also allow for the seamless deployment of new features and updates.</w:t>
+      </w:r>
+    </w:p>
+    <w:p/>
+    <w:p>
+      <w:pPr>
+        <w:pStyle w:val="Heading2"/>
+      </w:pPr>
+      <w:r>
+        <w:t>Conclusion</w:t>
+      </w:r>
+    </w:p>
+    <w:p>
+      <w:r>
+        <w:t xml:space="preserve">The </w:t>
+      </w:r>
+      <w:proofErr w:type="spellStart"/>
+      <w:r>
+        <w:rPr>
+          <w:b/>
+          <w:bCs/>
+        </w:rPr>
+        <w:t>Roomify</w:t>
+      </w:r>
+      <w:proofErr w:type="spellEnd"/>
+      <w:r>
+        <w:t xml:space="preserve"> project is a robust and scalable meeting room booking system designed to streamline the process of managing meeting spaces within an organization. The system's core functionalities, such as user management, room booking, and meeting organization, are well-structured and cater to the needs of different user roles (Admin, Manager, Member). The project adheres to industrial coding standards, ensuring a reliable and maintainable codebase.</w:t>
+      </w:r>
+    </w:p>
+    <w:p>
+      <w:r>
+        <w:t xml:space="preserve">With the proposed future integration plans, </w:t>
+      </w:r>
+      <w:proofErr w:type="spellStart"/>
+      <w:r>
+        <w:rPr>
+          <w:b/>
+          <w:bCs/>
+        </w:rPr>
+        <w:t>Roomify</w:t>
+      </w:r>
+      <w:proofErr w:type="spellEnd"/>
+      <w:r>
+        <w:t xml:space="preserve"> is poised to become a comprehensive solution for meeting room management, offering enhanced user experiences, real-time notifications, mobile accessibility, and advanced analytics. The project's solid foundation in Java, JDBC, and MySQL provides a stable backend, while the planned front-end integration will bring the system to life for end users. As the system grows, continuous improvements and integrations will ensure that </w:t>
+      </w:r>
+      <w:proofErr w:type="spellStart"/>
+      <w:r>
+        <w:rPr>
+          <w:b/>
+          <w:bCs/>
+        </w:rPr>
+        <w:t>Roomify</w:t>
+      </w:r>
+      <w:proofErr w:type="spellEnd"/>
+      <w:r>
+        <w:t xml:space="preserve"> remains </w:t>
+      </w:r>
+      <w:r>
+        <w:t>an asset</w:t>
+      </w:r>
+      <w:r>
+        <w:t xml:space="preserve"> for organizations, optimizing their meeting management processes and improving overall efficiency.</w:t>
+      </w:r>
+    </w:p>
+    <w:p/>
     <w:sectPr>
+      <w:footerReference w:type="default" r:id="rId12"/>
       <w:pgSz w:w="11906" w:h="16838"/>
-      <w:pgMar w:top="1440" w:right="1440" w:bottom="1440" w:left="1440" w:header="720" w:footer="720" w:gutter="0"/>
+      <w:pgMar w:top="720" w:right="720" w:bottom="720" w:left="720" w:header="720" w:footer="720" w:gutter="0"/>
       <w:cols w:space="720"/>
       <w:docGrid w:linePitch="360"/>
     </w:sectPr>
   </w:body>
 </w:document>
+</file>
+
+<file path=word/endnotes.xml><?xml version="1.0" encoding="utf-8"?>
+<w:endnotes xmlns:wpc="http://schemas.microsoft.com/office/word/2010/wordprocessingCanvas" xmlns:cx="http://schemas.microsoft.com/office/drawing/2014/chartex" xmlns:cx1="http://schemas.microsoft.com/office/drawing/2015/9/8/chartex" xmlns:cx2="http://schemas.microsoft.com/office/drawing/2015/10/21/chartex" xmlns:cx3="http://schemas.microsoft.com/office/drawing/2016/5/9/chartex" xmlns:cx4="http://schemas.microsoft.com/office/drawing/2016/5/10/chartex" xmlns:cx5="http://schemas.microsoft.com/office/drawing/2016/5/11/chartex" xmlns:cx6="http://schemas.microsoft.com/office/drawing/2016/5/12/chartex" xmlns:cx7="http://schemas.microsoft.com/office/drawing/2016/5/13/chartex" xmlns:cx8="http://schemas.microsoft.com/office/drawing/2016/5/14/chartex" xmlns:mc="http://schemas.openxmlformats.org/markup-compatibility/2006" xmlns:aink="http://schemas.microsoft.com/office/drawing/2016/ink" xmlns:am3d="http://schemas.microsoft.com/office/drawing/2017/model3d" xmlns:o="urn:schemas-microsoft-com:office:office" xmlns:oel="http://schemas.microsoft.com/office/2019/extlst" xmlns:r="http://schemas.openxmlformats.org/officeDocument/2006/relationships" xmlns:m="http://schemas.openxmlformats.org/officeDocument/2006/math" xmlns:v="urn:schemas-microsoft-com:vml" xmlns:wp14="http://schemas.microsoft.com/office/word/2010/wordprocessingDrawing" xmlns:wp="http://schemas.openxmlformats.org/drawingml/2006/wordprocessingDrawing" xmlns:w10="urn:schemas-microsoft-com:office:word" xmlns:w="http://schemas.openxmlformats.org/wordprocessingml/2006/main" xmlns:w14="http://schemas.microsoft.com/office/word/2010/wordml" xmlns:w15="http://schemas.microsoft.com/office/word/2012/wordml" xmlns:w16cex="http://schemas.microsoft.com/office/word/2018/wordml/cex" xmlns:w16cid="http://schemas.microsoft.com/office/word/2016/wordml/cid" xmlns:w16="http://schemas.microsoft.com/office/word/2018/wordml" xmlns:w16du="http://schemas.microsoft.com/office/word/2023/wordml/word16du" xmlns:w16sdtdh="http://schemas.microsoft.com/office/word/2020/wordml/sdtdatahash" xmlns:w16se="http://schemas.microsoft.com/office/word/2015/wordml/symex" xmlns:wpg="http://schemas.microsoft.com/office/word/2010/wordprocessingGroup" xmlns:wpi="http://schemas.microsoft.com/office/word/2010/wordprocessingInk" xmlns:wne="http://schemas.microsoft.com/office/word/2006/wordml" xmlns:wps="http://schemas.microsoft.com/office/word/2010/wordprocessingShape" mc:Ignorable="w14 w15 w16se w16cid w16 w16cex w16sdtdh w16du wp14">
+  <w:endnote w:type="separator" w:id="-1">
+    <w:p>
+      <w:pPr>
+        <w:spacing w:after="0" w:line="240" w:lineRule="auto"/>
+      </w:pPr>
+      <w:r>
+        <w:separator/>
+      </w:r>
+    </w:p>
+  </w:endnote>
+  <w:endnote w:type="continuationSeparator" w:id="0">
+    <w:p>
+      <w:pPr>
+        <w:spacing w:after="0" w:line="240" w:lineRule="auto"/>
+      </w:pPr>
+      <w:r>
+        <w:continuationSeparator/>
+      </w:r>
+    </w:p>
+  </w:endnote>
+</w:endnotes>
+</file>
+
+<file path=word/footer1.xml><?xml version="1.0" encoding="utf-8"?>
+<w:ftr xmlns:wpc="http://schemas.microsoft.com/office/word/2010/wordprocessingCanvas" xmlns:cx="http://schemas.microsoft.com/office/drawing/2014/chartex" xmlns:cx1="http://schemas.microsoft.com/office/drawing/2015/9/8/chartex" xmlns:cx2="http://schemas.microsoft.com/office/drawing/2015/10/21/chartex" xmlns:cx3="http://schemas.microsoft.com/office/drawing/2016/5/9/chartex" xmlns:cx4="http://schemas.microsoft.com/office/drawing/2016/5/10/chartex" xmlns:cx5="http://schemas.microsoft.com/office/drawing/2016/5/11/chartex" xmlns:cx6="http://schemas.microsoft.com/office/drawing/2016/5/12/chartex" xmlns:cx7="http://schemas.microsoft.com/office/drawing/2016/5/13/chartex" xmlns:cx8="http://schemas.microsoft.com/office/drawing/2016/5/14/chartex" xmlns:mc="http://schemas.openxmlformats.org/markup-compatibility/2006" xmlns:aink="http://schemas.microsoft.com/office/drawing/2016/ink" xmlns:am3d="http://schemas.microsoft.com/office/drawing/2017/model3d" xmlns:o="urn:schemas-microsoft-com:office:office" xmlns:oel="http://schemas.microsoft.com/office/2019/extlst" xmlns:r="http://schemas.openxmlformats.org/officeDocument/2006/relationships" xmlns:m="http://schemas.openxmlformats.org/officeDocument/2006/math" xmlns:v="urn:schemas-microsoft-com:vml" xmlns:wp14="http://schemas.microsoft.com/office/word/2010/wordprocessingDrawing" xmlns:wp="http://schemas.openxmlformats.org/drawingml/2006/wordprocessingDrawing" xmlns:w10="urn:schemas-microsoft-com:office:word" xmlns:w="http://schemas.openxmlformats.org/wordprocessingml/2006/main" xmlns:w14="http://schemas.microsoft.com/office/word/2010/wordml" xmlns:w15="http://schemas.microsoft.com/office/word/2012/wordml" xmlns:w16cex="http://schemas.microsoft.com/office/word/2018/wordml/cex" xmlns:w16cid="http://schemas.microsoft.com/office/word/2016/wordml/cid" xmlns:w16="http://schemas.microsoft.com/office/word/2018/wordml" xmlns:w16du="http://schemas.microsoft.com/office/word/2023/wordml/word16du" xmlns:w16sdtdh="http://schemas.microsoft.com/office/word/2020/wordml/sdtdatahash" xmlns:w16se="http://schemas.microsoft.com/office/word/2015/wordml/symex" xmlns:wpg="http://schemas.microsoft.com/office/word/2010/wordprocessingGroup" xmlns:wpi="http://schemas.microsoft.com/office/word/2010/wordprocessingInk" xmlns:wne="http://schemas.microsoft.com/office/word/2006/wordml" xmlns:wps="http://schemas.microsoft.com/office/word/2010/wordprocessingShape" mc:Ignorable="w14 w15 w16se w16cid w16 w16cex w16sdtdh w16du wp14">
+  <w:p>
+    <w:pPr>
+      <w:pStyle w:val="Footer"/>
+      <w:jc w:val="center"/>
+      <w:rPr>
+        <w:lang w:val="en-US"/>
+      </w:rPr>
+    </w:pPr>
+    <w:r>
+      <w:rPr>
+        <w:lang w:val="en-US"/>
+      </w:rPr>
+      <w:t>[INTERNAL]</w:t>
+    </w:r>
+  </w:p>
+</w:ftr>
+</file>
+
+<file path=word/footnotes.xml><?xml version="1.0" encoding="utf-8"?>
+<w:footnotes xmlns:wpc="http://schemas.microsoft.com/office/word/2010/wordprocessingCanvas" xmlns:cx="http://schemas.microsoft.com/office/drawing/2014/chartex" xmlns:cx1="http://schemas.microsoft.com/office/drawing/2015/9/8/chartex" xmlns:cx2="http://schemas.microsoft.com/office/drawing/2015/10/21/chartex" xmlns:cx3="http://schemas.microsoft.com/office/drawing/2016/5/9/chartex" xmlns:cx4="http://schemas.microsoft.com/office/drawing/2016/5/10/chartex" xmlns:cx5="http://schemas.microsoft.com/office/drawing/2016/5/11/chartex" xmlns:cx6="http://schemas.microsoft.com/office/drawing/2016/5/12/chartex" xmlns:cx7="http://schemas.microsoft.com/office/drawing/2016/5/13/chartex" xmlns:cx8="http://schemas.microsoft.com/office/drawing/2016/5/14/chartex" xmlns:mc="http://schemas.openxmlformats.org/markup-compatibility/2006" xmlns:aink="http://schemas.microsoft.com/office/drawing/2016/ink" xmlns:am3d="http://schemas.microsoft.com/office/drawing/2017/model3d" xmlns:o="urn:schemas-microsoft-com:office:office" xmlns:oel="http://schemas.microsoft.com/office/2019/extlst" xmlns:r="http://schemas.openxmlformats.org/officeDocument/2006/relationships" xmlns:m="http://schemas.openxmlformats.org/officeDocument/2006/math" xmlns:v="urn:schemas-microsoft-com:vml" xmlns:wp14="http://schemas.microsoft.com/office/word/2010/wordprocessingDrawing" xmlns:wp="http://schemas.openxmlformats.org/drawingml/2006/wordprocessingDrawing" xmlns:w10="urn:schemas-microsoft-com:office:word" xmlns:w="http://schemas.openxmlformats.org/wordprocessingml/2006/main" xmlns:w14="http://schemas.microsoft.com/office/word/2010/wordml" xmlns:w15="http://schemas.microsoft.com/office/word/2012/wordml" xmlns:w16cex="http://schemas.microsoft.com/office/word/2018/wordml/cex" xmlns:w16cid="http://schemas.microsoft.com/office/word/2016/wordml/cid" xmlns:w16="http://schemas.microsoft.com/office/word/2018/wordml" xmlns:w16du="http://schemas.microsoft.com/office/word/2023/wordml/word16du" xmlns:w16sdtdh="http://schemas.microsoft.com/office/word/2020/wordml/sdtdatahash" xmlns:w16se="http://schemas.microsoft.com/office/word/2015/wordml/symex" xmlns:wpg="http://schemas.microsoft.com/office/word/2010/wordprocessingGroup" xmlns:wpi="http://schemas.microsoft.com/office/word/2010/wordprocessingInk" xmlns:wne="http://schemas.microsoft.com/office/word/2006/wordml" xmlns:wps="http://schemas.microsoft.com/office/word/2010/wordprocessingShape" mc:Ignorable="w14 w15 w16se w16cid w16 w16cex w16sdtdh w16du wp14">
+  <w:footnote w:type="separator" w:id="-1">
+    <w:p>
+      <w:pPr>
+        <w:spacing w:after="0" w:line="240" w:lineRule="auto"/>
+      </w:pPr>
+      <w:r>
+        <w:separator/>
+      </w:r>
+    </w:p>
+  </w:footnote>
+  <w:footnote w:type="continuationSeparator" w:id="0">
+    <w:p>
+      <w:pPr>
+        <w:spacing w:after="0" w:line="240" w:lineRule="auto"/>
+      </w:pPr>
+      <w:r>
+        <w:continuationSeparator/>
+      </w:r>
+    </w:p>
+  </w:footnote>
+</w:footnotes>
+</file>
+
+<file path=word/numbering.xml><?xml version="1.0" encoding="utf-8"?>
+<w:numbering xmlns:wpc="http://schemas.microsoft.com/office/word/2010/wordprocessingCanvas" xmlns:cx="http://schemas.microsoft.com/office/drawing/2014/chartex" xmlns:cx1="http://schemas.microsoft.com/office/drawing/2015/9/8/chartex" xmlns:cx2="http://schemas.microsoft.com/office/drawing/2015/10/21/chartex" xmlns:cx3="http://schemas.microsoft.com/office/drawing/2016/5/9/chartex" xmlns:cx4="http://schemas.microsoft.com/office/drawing/2016/5/10/chartex" xmlns:cx5="http://schemas.microsoft.com/office/drawing/2016/5/11/chartex" xmlns:cx6="http://schemas.microsoft.com/office/drawing/2016/5/12/chartex" xmlns:cx7="http://schemas.microsoft.com/office/drawing/2016/5/13/chartex" xmlns:cx8="http://schemas.microsoft.com/office/drawing/2016/5/14/chartex" xmlns:mc="http://schemas.openxmlformats.org/markup-compatibility/2006" xmlns:aink="http://schemas.microsoft.com/office/drawing/2016/ink" xmlns:am3d="http://schemas.microsoft.com/office/drawing/2017/model3d" xmlns:o="urn:schemas-microsoft-com:office:office" xmlns:oel="http://schemas.microsoft.com/office/2019/extlst" xmlns:r="http://schemas.openxmlformats.org/officeDocument/2006/relationships" xmlns:m="http://schemas.openxmlformats.org/officeDocument/2006/math" xmlns:v="urn:schemas-microsoft-com:vml" xmlns:wp14="http://schemas.microsoft.com/office/word/2010/wordprocessingDrawing" xmlns:wp="http://schemas.openxmlformats.org/drawingml/2006/wordprocessingDrawing" xmlns:w10="urn:schemas-microsoft-com:office:word" xmlns:w="http://schemas.openxmlformats.org/wordprocessingml/2006/main" xmlns:w14="http://schemas.microsoft.com/office/word/2010/wordml" xmlns:w15="http://schemas.microsoft.com/office/word/2012/wordml" xmlns:w16cex="http://schemas.microsoft.com/office/word/2018/wordml/cex" xmlns:w16cid="http://schemas.microsoft.com/office/word/2016/wordml/cid" xmlns:w16="http://schemas.microsoft.com/office/word/2018/wordml" xmlns:w16du="http://schemas.microsoft.com/office/word/2023/wordml/word16du" xmlns:w16sdtdh="http://schemas.microsoft.com/office/word/2020/wordml/sdtdatahash" xmlns:w16se="http://schemas.microsoft.com/office/word/2015/wordml/symex" xmlns:wpg="http://schemas.microsoft.com/office/word/2010/wordprocessingGroup" xmlns:wpi="http://schemas.microsoft.com/office/word/2010/wordprocessingInk" xmlns:wne="http://schemas.microsoft.com/office/word/2006/wordml" xmlns:wps="http://schemas.microsoft.com/office/word/2010/wordprocessingShape" mc:Ignorable="w14 w15 w16se w16cid w16 w16cex w16sdtdh w16du wp14">
+  <w:abstractNum w:abstractNumId="0" w15:restartNumberingAfterBreak="0">
+    <w:nsid w:val="03AF052F"/>
+    <w:multiLevelType w:val="multilevel"/>
+    <w:tmpl w:val="38428360"/>
+    <w:lvl w:ilvl="0">
+      <w:start w:val="1"/>
+      <w:numFmt w:val="bullet"/>
+      <w:lvlText w:val=""/>
+      <w:lvlJc w:val="left"/>
+      <w:pPr>
+        <w:tabs>
+          <w:tab w:val="num" w:pos="720"/>
+        </w:tabs>
+        <w:ind w:left="720" w:hanging="360"/>
+      </w:pPr>
+      <w:rPr>
+        <w:rFonts w:ascii="Symbol" w:hAnsi="Symbol" w:hint="default"/>
+        <w:sz w:val="20"/>
+      </w:rPr>
+    </w:lvl>
+    <w:lvl w:ilvl="1" w:tentative="1">
+      <w:start w:val="1"/>
+      <w:numFmt w:val="bullet"/>
+      <w:lvlText w:val="o"/>
+      <w:lvlJc w:val="left"/>
+      <w:pPr>
+        <w:tabs>
+          <w:tab w:val="num" w:pos="1440"/>
+        </w:tabs>
+        <w:ind w:left="1440" w:hanging="360"/>
+      </w:pPr>
+      <w:rPr>
+        <w:rFonts w:ascii="Courier New" w:hAnsi="Courier New" w:hint="default"/>
+        <w:sz w:val="20"/>
+      </w:rPr>
+    </w:lvl>
+    <w:lvl w:ilvl="2" w:tentative="1">
+      <w:start w:val="1"/>
+      <w:numFmt w:val="bullet"/>
+      <w:lvlText w:val=""/>
+      <w:lvlJc w:val="left"/>
+      <w:pPr>
+        <w:tabs>
+          <w:tab w:val="num" w:pos="2160"/>
+        </w:tabs>
+        <w:ind w:left="2160" w:hanging="360"/>
+      </w:pPr>
+      <w:rPr>
+        <w:rFonts w:ascii="Wingdings" w:hAnsi="Wingdings" w:hint="default"/>
+        <w:sz w:val="20"/>
+      </w:rPr>
+    </w:lvl>
+    <w:lvl w:ilvl="3" w:tentative="1">
+      <w:start w:val="1"/>
+      <w:numFmt w:val="bullet"/>
+      <w:lvlText w:val=""/>
+      <w:lvlJc w:val="left"/>
+      <w:pPr>
+        <w:tabs>
+          <w:tab w:val="num" w:pos="2880"/>
+        </w:tabs>
+        <w:ind w:left="2880" w:hanging="360"/>
+      </w:pPr>
+      <w:rPr>
+        <w:rFonts w:ascii="Wingdings" w:hAnsi="Wingdings" w:hint="default"/>
+        <w:sz w:val="20"/>
+      </w:rPr>
+    </w:lvl>
+    <w:lvl w:ilvl="4" w:tentative="1">
+      <w:start w:val="1"/>
+      <w:numFmt w:val="bullet"/>
+      <w:lvlText w:val=""/>
+      <w:lvlJc w:val="left"/>
+      <w:pPr>
+        <w:tabs>
+          <w:tab w:val="num" w:pos="3600"/>
+        </w:tabs>
+        <w:ind w:left="3600" w:hanging="360"/>
+      </w:pPr>
+      <w:rPr>
+        <w:rFonts w:ascii="Wingdings" w:hAnsi="Wingdings" w:hint="default"/>
+        <w:sz w:val="20"/>
+      </w:rPr>
+    </w:lvl>
+    <w:lvl w:ilvl="5" w:tentative="1">
+      <w:start w:val="1"/>
+      <w:numFmt w:val="bullet"/>
+      <w:lvlText w:val=""/>
+      <w:lvlJc w:val="left"/>
+      <w:pPr>
+        <w:tabs>
+          <w:tab w:val="num" w:pos="4320"/>
+        </w:tabs>
+        <w:ind w:left="4320" w:hanging="360"/>
+      </w:pPr>
+      <w:rPr>
+        <w:rFonts w:ascii="Wingdings" w:hAnsi="Wingdings" w:hint="default"/>
+        <w:sz w:val="20"/>
+      </w:rPr>
+    </w:lvl>
+    <w:lvl w:ilvl="6" w:tentative="1">
+      <w:start w:val="1"/>
+      <w:numFmt w:val="bullet"/>
+      <w:lvlText w:val=""/>
+      <w:lvlJc w:val="left"/>
+      <w:pPr>
+        <w:tabs>
+          <w:tab w:val="num" w:pos="5040"/>
+        </w:tabs>
+        <w:ind w:left="5040" w:hanging="360"/>
+      </w:pPr>
+      <w:rPr>
+        <w:rFonts w:ascii="Wingdings" w:hAnsi="Wingdings" w:hint="default"/>
+        <w:sz w:val="20"/>
+      </w:rPr>
+    </w:lvl>
+    <w:lvl w:ilvl="7" w:tentative="1">
+      <w:start w:val="1"/>
+      <w:numFmt w:val="bullet"/>
+      <w:lvlText w:val=""/>
+      <w:lvlJc w:val="left"/>
+      <w:pPr>
+        <w:tabs>
+          <w:tab w:val="num" w:pos="5760"/>
+        </w:tabs>
+        <w:ind w:left="5760" w:hanging="360"/>
+      </w:pPr>
+      <w:rPr>
+        <w:rFonts w:ascii="Wingdings" w:hAnsi="Wingdings" w:hint="default"/>
+        <w:sz w:val="20"/>
+      </w:rPr>
+    </w:lvl>
+    <w:lvl w:ilvl="8" w:tentative="1">
+      <w:start w:val="1"/>
+      <w:numFmt w:val="bullet"/>
+      <w:lvlText w:val=""/>
+      <w:lvlJc w:val="left"/>
+      <w:pPr>
+        <w:tabs>
+          <w:tab w:val="num" w:pos="6480"/>
+        </w:tabs>
+        <w:ind w:left="6480" w:hanging="360"/>
+      </w:pPr>
+      <w:rPr>
+        <w:rFonts w:ascii="Wingdings" w:hAnsi="Wingdings" w:hint="default"/>
+        <w:sz w:val="20"/>
+      </w:rPr>
+    </w:lvl>
+  </w:abstractNum>
+  <w:abstractNum w:abstractNumId="1" w15:restartNumberingAfterBreak="0">
+    <w:nsid w:val="0F084716"/>
+    <w:multiLevelType w:val="multilevel"/>
+    <w:tmpl w:val="9E5E190E"/>
+    <w:lvl w:ilvl="0">
+      <w:start w:val="1"/>
+      <w:numFmt w:val="bullet"/>
+      <w:lvlText w:val=""/>
+      <w:lvlJc w:val="left"/>
+      <w:pPr>
+        <w:tabs>
+          <w:tab w:val="num" w:pos="720"/>
+        </w:tabs>
+        <w:ind w:left="720" w:hanging="360"/>
+      </w:pPr>
+      <w:rPr>
+        <w:rFonts w:ascii="Symbol" w:hAnsi="Symbol" w:hint="default"/>
+        <w:sz w:val="20"/>
+      </w:rPr>
+    </w:lvl>
+    <w:lvl w:ilvl="1">
+      <w:start w:val="1"/>
+      <w:numFmt w:val="bullet"/>
+      <w:lvlText w:val="o"/>
+      <w:lvlJc w:val="left"/>
+      <w:pPr>
+        <w:tabs>
+          <w:tab w:val="num" w:pos="1440"/>
+        </w:tabs>
+        <w:ind w:left="1440" w:hanging="360"/>
+      </w:pPr>
+      <w:rPr>
+        <w:rFonts w:ascii="Courier New" w:hAnsi="Courier New" w:hint="default"/>
+        <w:sz w:val="20"/>
+      </w:rPr>
+    </w:lvl>
+    <w:lvl w:ilvl="2" w:tentative="1">
+      <w:start w:val="1"/>
+      <w:numFmt w:val="bullet"/>
+      <w:lvlText w:val=""/>
+      <w:lvlJc w:val="left"/>
+      <w:pPr>
+        <w:tabs>
+          <w:tab w:val="num" w:pos="2160"/>
+        </w:tabs>
+        <w:ind w:left="2160" w:hanging="360"/>
+      </w:pPr>
+      <w:rPr>
+        <w:rFonts w:ascii="Wingdings" w:hAnsi="Wingdings" w:hint="default"/>
+        <w:sz w:val="20"/>
+      </w:rPr>
+    </w:lvl>
+    <w:lvl w:ilvl="3" w:tentative="1">
+      <w:start w:val="1"/>
+      <w:numFmt w:val="bullet"/>
+      <w:lvlText w:val=""/>
+      <w:lvlJc w:val="left"/>
+      <w:pPr>
+        <w:tabs>
+          <w:tab w:val="num" w:pos="2880"/>
+        </w:tabs>
+        <w:ind w:left="2880" w:hanging="360"/>
+      </w:pPr>
+      <w:rPr>
+        <w:rFonts w:ascii="Wingdings" w:hAnsi="Wingdings" w:hint="default"/>
+        <w:sz w:val="20"/>
+      </w:rPr>
+    </w:lvl>
+    <w:lvl w:ilvl="4" w:tentative="1">
+      <w:start w:val="1"/>
+      <w:numFmt w:val="bullet"/>
+      <w:lvlText w:val=""/>
+      <w:lvlJc w:val="left"/>
+      <w:pPr>
+        <w:tabs>
+          <w:tab w:val="num" w:pos="3600"/>
+        </w:tabs>
+        <w:ind w:left="3600" w:hanging="360"/>
+      </w:pPr>
+      <w:rPr>
+        <w:rFonts w:ascii="Wingdings" w:hAnsi="Wingdings" w:hint="default"/>
+        <w:sz w:val="20"/>
+      </w:rPr>
+    </w:lvl>
+    <w:lvl w:ilvl="5" w:tentative="1">
+      <w:start w:val="1"/>
+      <w:numFmt w:val="bullet"/>
+      <w:lvlText w:val=""/>
+      <w:lvlJc w:val="left"/>
+      <w:pPr>
+        <w:tabs>
+          <w:tab w:val="num" w:pos="4320"/>
+        </w:tabs>
+        <w:ind w:left="4320" w:hanging="360"/>
+      </w:pPr>
+      <w:rPr>
+        <w:rFonts w:ascii="Wingdings" w:hAnsi="Wingdings" w:hint="default"/>
+        <w:sz w:val="20"/>
+      </w:rPr>
+    </w:lvl>
+    <w:lvl w:ilvl="6" w:tentative="1">
+      <w:start w:val="1"/>
+      <w:numFmt w:val="bullet"/>
+      <w:lvlText w:val=""/>
+      <w:lvlJc w:val="left"/>
+      <w:pPr>
+        <w:tabs>
+          <w:tab w:val="num" w:pos="5040"/>
+        </w:tabs>
+        <w:ind w:left="5040" w:hanging="360"/>
+      </w:pPr>
+      <w:rPr>
+        <w:rFonts w:ascii="Wingdings" w:hAnsi="Wingdings" w:hint="default"/>
+        <w:sz w:val="20"/>
+      </w:rPr>
+    </w:lvl>
+    <w:lvl w:ilvl="7" w:tentative="1">
+      <w:start w:val="1"/>
+      <w:numFmt w:val="bullet"/>
+      <w:lvlText w:val=""/>
+      <w:lvlJc w:val="left"/>
+      <w:pPr>
+        <w:tabs>
+          <w:tab w:val="num" w:pos="5760"/>
+        </w:tabs>
+        <w:ind w:left="5760" w:hanging="360"/>
+      </w:pPr>
+      <w:rPr>
+        <w:rFonts w:ascii="Wingdings" w:hAnsi="Wingdings" w:hint="default"/>
+        <w:sz w:val="20"/>
+      </w:rPr>
+    </w:lvl>
+    <w:lvl w:ilvl="8" w:tentative="1">
+      <w:start w:val="1"/>
+      <w:numFmt w:val="bullet"/>
+      <w:lvlText w:val=""/>
+      <w:lvlJc w:val="left"/>
+      <w:pPr>
+        <w:tabs>
+          <w:tab w:val="num" w:pos="6480"/>
+        </w:tabs>
+        <w:ind w:left="6480" w:hanging="360"/>
+      </w:pPr>
+      <w:rPr>
+        <w:rFonts w:ascii="Wingdings" w:hAnsi="Wingdings" w:hint="default"/>
+        <w:sz w:val="20"/>
+      </w:rPr>
+    </w:lvl>
+  </w:abstractNum>
+  <w:abstractNum w:abstractNumId="2" w15:restartNumberingAfterBreak="0">
+    <w:nsid w:val="186102FF"/>
+    <w:multiLevelType w:val="multilevel"/>
+    <w:tmpl w:val="4A9211F6"/>
+    <w:lvl w:ilvl="0">
+      <w:start w:val="1"/>
+      <w:numFmt w:val="bullet"/>
+      <w:lvlText w:val=""/>
+      <w:lvlJc w:val="left"/>
+      <w:pPr>
+        <w:tabs>
+          <w:tab w:val="num" w:pos="720"/>
+        </w:tabs>
+        <w:ind w:left="720" w:hanging="360"/>
+      </w:pPr>
+      <w:rPr>
+        <w:rFonts w:ascii="Symbol" w:hAnsi="Symbol" w:hint="default"/>
+        <w:sz w:val="20"/>
+      </w:rPr>
+    </w:lvl>
+    <w:lvl w:ilvl="1">
+      <w:start w:val="1"/>
+      <w:numFmt w:val="bullet"/>
+      <w:lvlText w:val="o"/>
+      <w:lvlJc w:val="left"/>
+      <w:pPr>
+        <w:tabs>
+          <w:tab w:val="num" w:pos="1440"/>
+        </w:tabs>
+        <w:ind w:left="1440" w:hanging="360"/>
+      </w:pPr>
+      <w:rPr>
+        <w:rFonts w:ascii="Courier New" w:hAnsi="Courier New" w:hint="default"/>
+        <w:sz w:val="20"/>
+      </w:rPr>
+    </w:lvl>
+    <w:lvl w:ilvl="2" w:tentative="1">
+      <w:start w:val="1"/>
+      <w:numFmt w:val="bullet"/>
+      <w:lvlText w:val=""/>
+      <w:lvlJc w:val="left"/>
+      <w:pPr>
+        <w:tabs>
+          <w:tab w:val="num" w:pos="2160"/>
+        </w:tabs>
+        <w:ind w:left="2160" w:hanging="360"/>
+      </w:pPr>
+      <w:rPr>
+        <w:rFonts w:ascii="Wingdings" w:hAnsi="Wingdings" w:hint="default"/>
+        <w:sz w:val="20"/>
+      </w:rPr>
+    </w:lvl>
+    <w:lvl w:ilvl="3" w:tentative="1">
+      <w:start w:val="1"/>
+      <w:numFmt w:val="bullet"/>
+      <w:lvlText w:val=""/>
+      <w:lvlJc w:val="left"/>
+      <w:pPr>
+        <w:tabs>
+          <w:tab w:val="num" w:pos="2880"/>
+        </w:tabs>
+        <w:ind w:left="2880" w:hanging="360"/>
+      </w:pPr>
+      <w:rPr>
+        <w:rFonts w:ascii="Wingdings" w:hAnsi="Wingdings" w:hint="default"/>
+        <w:sz w:val="20"/>
+      </w:rPr>
+    </w:lvl>
+    <w:lvl w:ilvl="4" w:tentative="1">
+      <w:start w:val="1"/>
+      <w:numFmt w:val="bullet"/>
+      <w:lvlText w:val=""/>
+      <w:lvlJc w:val="left"/>
+      <w:pPr>
+        <w:tabs>
+          <w:tab w:val="num" w:pos="3600"/>
+        </w:tabs>
+        <w:ind w:left="3600" w:hanging="360"/>
+      </w:pPr>
+      <w:rPr>
+        <w:rFonts w:ascii="Wingdings" w:hAnsi="Wingdings" w:hint="default"/>
+        <w:sz w:val="20"/>
+      </w:rPr>
+    </w:lvl>
+    <w:lvl w:ilvl="5" w:tentative="1">
+      <w:start w:val="1"/>
+      <w:numFmt w:val="bullet"/>
+      <w:lvlText w:val=""/>
+      <w:lvlJc w:val="left"/>
+      <w:pPr>
+        <w:tabs>
+          <w:tab w:val="num" w:pos="4320"/>
+        </w:tabs>
+        <w:ind w:left="4320" w:hanging="360"/>
+      </w:pPr>
+      <w:rPr>
+        <w:rFonts w:ascii="Wingdings" w:hAnsi="Wingdings" w:hint="default"/>
+        <w:sz w:val="20"/>
+      </w:rPr>
+    </w:lvl>
+    <w:lvl w:ilvl="6" w:tentative="1">
+      <w:start w:val="1"/>
+      <w:numFmt w:val="bullet"/>
+      <w:lvlText w:val=""/>
+      <w:lvlJc w:val="left"/>
+      <w:pPr>
+        <w:tabs>
+          <w:tab w:val="num" w:pos="5040"/>
+        </w:tabs>
+        <w:ind w:left="5040" w:hanging="360"/>
+      </w:pPr>
+      <w:rPr>
+        <w:rFonts w:ascii="Wingdings" w:hAnsi="Wingdings" w:hint="default"/>
+        <w:sz w:val="20"/>
+      </w:rPr>
+    </w:lvl>
+    <w:lvl w:ilvl="7" w:tentative="1">
+      <w:start w:val="1"/>
+      <w:numFmt w:val="bullet"/>
+      <w:lvlText w:val=""/>
+      <w:lvlJc w:val="left"/>
+      <w:pPr>
+        <w:tabs>
+          <w:tab w:val="num" w:pos="5760"/>
+        </w:tabs>
+        <w:ind w:left="5760" w:hanging="360"/>
+      </w:pPr>
+      <w:rPr>
+        <w:rFonts w:ascii="Wingdings" w:hAnsi="Wingdings" w:hint="default"/>
+        <w:sz w:val="20"/>
+      </w:rPr>
+    </w:lvl>
+    <w:lvl w:ilvl="8" w:tentative="1">
+      <w:start w:val="1"/>
+      <w:numFmt w:val="bullet"/>
+      <w:lvlText w:val=""/>
+      <w:lvlJc w:val="left"/>
+      <w:pPr>
+        <w:tabs>
+          <w:tab w:val="num" w:pos="6480"/>
+        </w:tabs>
+        <w:ind w:left="6480" w:hanging="360"/>
+      </w:pPr>
+      <w:rPr>
+        <w:rFonts w:ascii="Wingdings" w:hAnsi="Wingdings" w:hint="default"/>
+        <w:sz w:val="20"/>
+      </w:rPr>
+    </w:lvl>
+  </w:abstractNum>
+  <w:abstractNum w:abstractNumId="3" w15:restartNumberingAfterBreak="0">
+    <w:nsid w:val="18A35B68"/>
+    <w:multiLevelType w:val="hybridMultilevel"/>
+    <w:tmpl w:val="37E81826"/>
+    <w:lvl w:ilvl="0" w:tplc="4009000F">
+      <w:start w:val="1"/>
+      <w:numFmt w:val="decimal"/>
+      <w:lvlText w:val="%1."/>
+      <w:lvlJc w:val="left"/>
+      <w:pPr>
+        <w:ind w:left="720" w:hanging="360"/>
+      </w:pPr>
+      <w:rPr>
+        <w:rFonts w:hint="default"/>
+      </w:rPr>
+    </w:lvl>
+    <w:lvl w:ilvl="1" w:tplc="40090019" w:tentative="1">
+      <w:start w:val="1"/>
+      <w:numFmt w:val="lowerLetter"/>
+      <w:lvlText w:val="%2."/>
+      <w:lvlJc w:val="left"/>
+      <w:pPr>
+        <w:ind w:left="1440" w:hanging="360"/>
+      </w:pPr>
+    </w:lvl>
+    <w:lvl w:ilvl="2" w:tplc="4009001B" w:tentative="1">
+      <w:start w:val="1"/>
+      <w:numFmt w:val="lowerRoman"/>
+      <w:lvlText w:val="%3."/>
+      <w:lvlJc w:val="right"/>
+      <w:pPr>
+        <w:ind w:left="2160" w:hanging="180"/>
+      </w:pPr>
+    </w:lvl>
+    <w:lvl w:ilvl="3" w:tplc="4009000F" w:tentative="1">
+      <w:start w:val="1"/>
+      <w:numFmt w:val="decimal"/>
+      <w:lvlText w:val="%4."/>
+      <w:lvlJc w:val="left"/>
+      <w:pPr>
+        <w:ind w:left="2880" w:hanging="360"/>
+      </w:pPr>
+    </w:lvl>
+    <w:lvl w:ilvl="4" w:tplc="40090019" w:tentative="1">
+      <w:start w:val="1"/>
+      <w:numFmt w:val="lowerLetter"/>
+      <w:lvlText w:val="%5."/>
+      <w:lvlJc w:val="left"/>
+      <w:pPr>
+        <w:ind w:left="3600" w:hanging="360"/>
+      </w:pPr>
+    </w:lvl>
+    <w:lvl w:ilvl="5" w:tplc="4009001B" w:tentative="1">
+      <w:start w:val="1"/>
+      <w:numFmt w:val="lowerRoman"/>
+      <w:lvlText w:val="%6."/>
+      <w:lvlJc w:val="right"/>
+      <w:pPr>
+        <w:ind w:left="4320" w:hanging="180"/>
+      </w:pPr>
+    </w:lvl>
+    <w:lvl w:ilvl="6" w:tplc="4009000F" w:tentative="1">
+      <w:start w:val="1"/>
+      <w:numFmt w:val="decimal"/>
+      <w:lvlText w:val="%7."/>
+      <w:lvlJc w:val="left"/>
+      <w:pPr>
+        <w:ind w:left="5040" w:hanging="360"/>
+      </w:pPr>
+    </w:lvl>
+    <w:lvl w:ilvl="7" w:tplc="40090019" w:tentative="1">
+      <w:start w:val="1"/>
+      <w:numFmt w:val="lowerLetter"/>
+      <w:lvlText w:val="%8."/>
+      <w:lvlJc w:val="left"/>
+      <w:pPr>
+        <w:ind w:left="5760" w:hanging="360"/>
+      </w:pPr>
+    </w:lvl>
+    <w:lvl w:ilvl="8" w:tplc="4009001B" w:tentative="1">
+      <w:start w:val="1"/>
+      <w:numFmt w:val="lowerRoman"/>
+      <w:lvlText w:val="%9."/>
+      <w:lvlJc w:val="right"/>
+      <w:pPr>
+        <w:ind w:left="6480" w:hanging="180"/>
+      </w:pPr>
+    </w:lvl>
+  </w:abstractNum>
+  <w:abstractNum w:abstractNumId="4" w15:restartNumberingAfterBreak="0">
+    <w:nsid w:val="18F5287C"/>
+    <w:multiLevelType w:val="multilevel"/>
+    <w:tmpl w:val="AAE45F74"/>
+    <w:lvl w:ilvl="0">
+      <w:start w:val="1"/>
+      <w:numFmt w:val="decimal"/>
+      <w:lvlText w:val="%1."/>
+      <w:lvlJc w:val="left"/>
+      <w:pPr>
+        <w:tabs>
+          <w:tab w:val="num" w:pos="720"/>
+        </w:tabs>
+        <w:ind w:left="720" w:hanging="360"/>
+      </w:pPr>
+    </w:lvl>
+    <w:lvl w:ilvl="1" w:tentative="1">
+      <w:start w:val="1"/>
+      <w:numFmt w:val="decimal"/>
+      <w:lvlText w:val="%2."/>
+      <w:lvlJc w:val="left"/>
+      <w:pPr>
+        <w:tabs>
+          <w:tab w:val="num" w:pos="1440"/>
+        </w:tabs>
+        <w:ind w:left="1440" w:hanging="360"/>
+      </w:pPr>
+    </w:lvl>
+    <w:lvl w:ilvl="2" w:tentative="1">
+      <w:start w:val="1"/>
+      <w:numFmt w:val="decimal"/>
+      <w:lvlText w:val="%3."/>
+      <w:lvlJc w:val="left"/>
+      <w:pPr>
+        <w:tabs>
+          <w:tab w:val="num" w:pos="2160"/>
+        </w:tabs>
+        <w:ind w:left="2160" w:hanging="360"/>
+      </w:pPr>
+    </w:lvl>
+    <w:lvl w:ilvl="3" w:tentative="1">
+      <w:start w:val="1"/>
+      <w:numFmt w:val="decimal"/>
+      <w:lvlText w:val="%4."/>
+      <w:lvlJc w:val="left"/>
+      <w:pPr>
+        <w:tabs>
+          <w:tab w:val="num" w:pos="2880"/>
+        </w:tabs>
+        <w:ind w:left="2880" w:hanging="360"/>
+      </w:pPr>
+    </w:lvl>
+    <w:lvl w:ilvl="4" w:tentative="1">
+      <w:start w:val="1"/>
+      <w:numFmt w:val="decimal"/>
+      <w:lvlText w:val="%5."/>
+      <w:lvlJc w:val="left"/>
+      <w:pPr>
+        <w:tabs>
+          <w:tab w:val="num" w:pos="3600"/>
+        </w:tabs>
+        <w:ind w:left="3600" w:hanging="360"/>
+      </w:pPr>
+    </w:lvl>
+    <w:lvl w:ilvl="5" w:tentative="1">
+      <w:start w:val="1"/>
+      <w:numFmt w:val="decimal"/>
+      <w:lvlText w:val="%6."/>
+      <w:lvlJc w:val="left"/>
+      <w:pPr>
+        <w:tabs>
+          <w:tab w:val="num" w:pos="4320"/>
+        </w:tabs>
+        <w:ind w:left="4320" w:hanging="360"/>
+      </w:pPr>
+    </w:lvl>
+    <w:lvl w:ilvl="6" w:tentative="1">
+      <w:start w:val="1"/>
+      <w:numFmt w:val="decimal"/>
+      <w:lvlText w:val="%7."/>
+      <w:lvlJc w:val="left"/>
+      <w:pPr>
+        <w:tabs>
+          <w:tab w:val="num" w:pos="5040"/>
+        </w:tabs>
+        <w:ind w:left="5040" w:hanging="360"/>
+      </w:pPr>
+    </w:lvl>
+    <w:lvl w:ilvl="7" w:tentative="1">
+      <w:start w:val="1"/>
+      <w:numFmt w:val="decimal"/>
+      <w:lvlText w:val="%8."/>
+      <w:lvlJc w:val="left"/>
+      <w:pPr>
+        <w:tabs>
+          <w:tab w:val="num" w:pos="5760"/>
+        </w:tabs>
+        <w:ind w:left="5760" w:hanging="360"/>
+      </w:pPr>
+    </w:lvl>
+    <w:lvl w:ilvl="8" w:tentative="1">
+      <w:start w:val="1"/>
+      <w:numFmt w:val="decimal"/>
+      <w:lvlText w:val="%9."/>
+      <w:lvlJc w:val="left"/>
+      <w:pPr>
+        <w:tabs>
+          <w:tab w:val="num" w:pos="6480"/>
+        </w:tabs>
+        <w:ind w:left="6480" w:hanging="360"/>
+      </w:pPr>
+    </w:lvl>
+  </w:abstractNum>
+  <w:abstractNum w:abstractNumId="5" w15:restartNumberingAfterBreak="0">
+    <w:nsid w:val="1B1A5B72"/>
+    <w:multiLevelType w:val="multilevel"/>
+    <w:tmpl w:val="B60EDABC"/>
+    <w:lvl w:ilvl="0">
+      <w:start w:val="1"/>
+      <w:numFmt w:val="decimal"/>
+      <w:lvlText w:val="%1."/>
+      <w:lvlJc w:val="left"/>
+      <w:pPr>
+        <w:tabs>
+          <w:tab w:val="num" w:pos="720"/>
+        </w:tabs>
+        <w:ind w:left="720" w:hanging="360"/>
+      </w:pPr>
+    </w:lvl>
+    <w:lvl w:ilvl="1" w:tentative="1">
+      <w:start w:val="1"/>
+      <w:numFmt w:val="decimal"/>
+      <w:lvlText w:val="%2."/>
+      <w:lvlJc w:val="left"/>
+      <w:pPr>
+        <w:tabs>
+          <w:tab w:val="num" w:pos="1440"/>
+        </w:tabs>
+        <w:ind w:left="1440" w:hanging="360"/>
+      </w:pPr>
+    </w:lvl>
+    <w:lvl w:ilvl="2" w:tentative="1">
+      <w:start w:val="1"/>
+      <w:numFmt w:val="decimal"/>
+      <w:lvlText w:val="%3."/>
+      <w:lvlJc w:val="left"/>
+      <w:pPr>
+        <w:tabs>
+          <w:tab w:val="num" w:pos="2160"/>
+        </w:tabs>
+        <w:ind w:left="2160" w:hanging="360"/>
+      </w:pPr>
+    </w:lvl>
+    <w:lvl w:ilvl="3" w:tentative="1">
+      <w:start w:val="1"/>
+      <w:numFmt w:val="decimal"/>
+      <w:lvlText w:val="%4."/>
+      <w:lvlJc w:val="left"/>
+      <w:pPr>
+        <w:tabs>
+          <w:tab w:val="num" w:pos="2880"/>
+        </w:tabs>
+        <w:ind w:left="2880" w:hanging="360"/>
+      </w:pPr>
+    </w:lvl>
+    <w:lvl w:ilvl="4" w:tentative="1">
+      <w:start w:val="1"/>
+      <w:numFmt w:val="decimal"/>
+      <w:lvlText w:val="%5."/>
+      <w:lvlJc w:val="left"/>
+      <w:pPr>
+        <w:tabs>
+          <w:tab w:val="num" w:pos="3600"/>
+        </w:tabs>
+        <w:ind w:left="3600" w:hanging="360"/>
+      </w:pPr>
+    </w:lvl>
+    <w:lvl w:ilvl="5" w:tentative="1">
+      <w:start w:val="1"/>
+      <w:numFmt w:val="decimal"/>
+      <w:lvlText w:val="%6."/>
+      <w:lvlJc w:val="left"/>
+      <w:pPr>
+        <w:tabs>
+          <w:tab w:val="num" w:pos="4320"/>
+        </w:tabs>
+        <w:ind w:left="4320" w:hanging="360"/>
+      </w:pPr>
+    </w:lvl>
+    <w:lvl w:ilvl="6" w:tentative="1">
+      <w:start w:val="1"/>
+      <w:numFmt w:val="decimal"/>
+      <w:lvlText w:val="%7."/>
+      <w:lvlJc w:val="left"/>
+      <w:pPr>
+        <w:tabs>
+          <w:tab w:val="num" w:pos="5040"/>
+        </w:tabs>
+        <w:ind w:left="5040" w:hanging="360"/>
+      </w:pPr>
+    </w:lvl>
+    <w:lvl w:ilvl="7" w:tentative="1">
+      <w:start w:val="1"/>
+      <w:numFmt w:val="decimal"/>
+      <w:lvlText w:val="%8."/>
+      <w:lvlJc w:val="left"/>
+      <w:pPr>
+        <w:tabs>
+          <w:tab w:val="num" w:pos="5760"/>
+        </w:tabs>
+        <w:ind w:left="5760" w:hanging="360"/>
+      </w:pPr>
+    </w:lvl>
+    <w:lvl w:ilvl="8" w:tentative="1">
+      <w:start w:val="1"/>
+      <w:numFmt w:val="decimal"/>
+      <w:lvlText w:val="%9."/>
+      <w:lvlJc w:val="left"/>
+      <w:pPr>
+        <w:tabs>
+          <w:tab w:val="num" w:pos="6480"/>
+        </w:tabs>
+        <w:ind w:left="6480" w:hanging="360"/>
+      </w:pPr>
+    </w:lvl>
+  </w:abstractNum>
+  <w:abstractNum w:abstractNumId="6" w15:restartNumberingAfterBreak="0">
+    <w:nsid w:val="1CFA5D10"/>
+    <w:multiLevelType w:val="hybridMultilevel"/>
+    <w:tmpl w:val="EFC28D3C"/>
+    <w:lvl w:ilvl="0" w:tplc="4916244C">
+      <w:start w:val="1"/>
+      <w:numFmt w:val="decimal"/>
+      <w:lvlText w:val="%1."/>
+      <w:lvlJc w:val="left"/>
+      <w:pPr>
+        <w:ind w:left="1080" w:hanging="360"/>
+      </w:pPr>
+      <w:rPr>
+        <w:rFonts w:hint="default"/>
+      </w:rPr>
+    </w:lvl>
+    <w:lvl w:ilvl="1" w:tplc="40090019" w:tentative="1">
+      <w:start w:val="1"/>
+      <w:numFmt w:val="lowerLetter"/>
+      <w:lvlText w:val="%2."/>
+      <w:lvlJc w:val="left"/>
+      <w:pPr>
+        <w:ind w:left="1800" w:hanging="360"/>
+      </w:pPr>
+    </w:lvl>
+    <w:lvl w:ilvl="2" w:tplc="4009001B" w:tentative="1">
+      <w:start w:val="1"/>
+      <w:numFmt w:val="lowerRoman"/>
+      <w:lvlText w:val="%3."/>
+      <w:lvlJc w:val="right"/>
+      <w:pPr>
+        <w:ind w:left="2520" w:hanging="180"/>
+      </w:pPr>
+    </w:lvl>
+    <w:lvl w:ilvl="3" w:tplc="4009000F" w:tentative="1">
+      <w:start w:val="1"/>
+      <w:numFmt w:val="decimal"/>
+      <w:lvlText w:val="%4."/>
+      <w:lvlJc w:val="left"/>
+      <w:pPr>
+        <w:ind w:left="3240" w:hanging="360"/>
+      </w:pPr>
+    </w:lvl>
+    <w:lvl w:ilvl="4" w:tplc="40090019" w:tentative="1">
+      <w:start w:val="1"/>
+      <w:numFmt w:val="lowerLetter"/>
+      <w:lvlText w:val="%5."/>
+      <w:lvlJc w:val="left"/>
+      <w:pPr>
+        <w:ind w:left="3960" w:hanging="360"/>
+      </w:pPr>
+    </w:lvl>
+    <w:lvl w:ilvl="5" w:tplc="4009001B" w:tentative="1">
+      <w:start w:val="1"/>
+      <w:numFmt w:val="lowerRoman"/>
+      <w:lvlText w:val="%6."/>
+      <w:lvlJc w:val="right"/>
+      <w:pPr>
+        <w:ind w:left="4680" w:hanging="180"/>
+      </w:pPr>
+    </w:lvl>
+    <w:lvl w:ilvl="6" w:tplc="4009000F" w:tentative="1">
+      <w:start w:val="1"/>
+      <w:numFmt w:val="decimal"/>
+      <w:lvlText w:val="%7."/>
+      <w:lvlJc w:val="left"/>
+      <w:pPr>
+        <w:ind w:left="5400" w:hanging="360"/>
+      </w:pPr>
+    </w:lvl>
+    <w:lvl w:ilvl="7" w:tplc="40090019" w:tentative="1">
+      <w:start w:val="1"/>
+      <w:numFmt w:val="lowerLetter"/>
+      <w:lvlText w:val="%8."/>
+      <w:lvlJc w:val="left"/>
+      <w:pPr>
+        <w:ind w:left="6120" w:hanging="360"/>
+      </w:pPr>
+    </w:lvl>
+    <w:lvl w:ilvl="8" w:tplc="4009001B" w:tentative="1">
+      <w:start w:val="1"/>
+      <w:numFmt w:val="lowerRoman"/>
+      <w:lvlText w:val="%9."/>
+      <w:lvlJc w:val="right"/>
+      <w:pPr>
+        <w:ind w:left="6840" w:hanging="180"/>
+      </w:pPr>
+    </w:lvl>
+  </w:abstractNum>
+  <w:abstractNum w:abstractNumId="7" w15:restartNumberingAfterBreak="0">
+    <w:nsid w:val="32CD2D13"/>
+    <w:multiLevelType w:val="hybridMultilevel"/>
+    <w:tmpl w:val="82242220"/>
+    <w:lvl w:ilvl="0" w:tplc="8DBAAFE6">
+      <w:start w:val="1"/>
+      <w:numFmt w:val="decimal"/>
+      <w:lvlText w:val="%1."/>
+      <w:lvlJc w:val="left"/>
+      <w:pPr>
+        <w:ind w:left="720" w:hanging="360"/>
+      </w:pPr>
+      <w:rPr>
+        <w:rFonts w:hint="default"/>
+        <w:b/>
+        <w:sz w:val="24"/>
+      </w:rPr>
+    </w:lvl>
+    <w:lvl w:ilvl="1" w:tplc="40090019" w:tentative="1">
+      <w:start w:val="1"/>
+      <w:numFmt w:val="lowerLetter"/>
+      <w:lvlText w:val="%2."/>
+      <w:lvlJc w:val="left"/>
+      <w:pPr>
+        <w:ind w:left="1440" w:hanging="360"/>
+      </w:pPr>
+    </w:lvl>
+    <w:lvl w:ilvl="2" w:tplc="4009001B" w:tentative="1">
+      <w:start w:val="1"/>
+      <w:numFmt w:val="lowerRoman"/>
+      <w:lvlText w:val="%3."/>
+      <w:lvlJc w:val="right"/>
+      <w:pPr>
+        <w:ind w:left="2160" w:hanging="180"/>
+      </w:pPr>
+    </w:lvl>
+    <w:lvl w:ilvl="3" w:tplc="4009000F" w:tentative="1">
+      <w:start w:val="1"/>
+      <w:numFmt w:val="decimal"/>
+      <w:lvlText w:val="%4."/>
+      <w:lvlJc w:val="left"/>
+      <w:pPr>
+        <w:ind w:left="2880" w:hanging="360"/>
+      </w:pPr>
+    </w:lvl>
+    <w:lvl w:ilvl="4" w:tplc="40090019" w:tentative="1">
+      <w:start w:val="1"/>
+      <w:numFmt w:val="lowerLetter"/>
+      <w:lvlText w:val="%5."/>
+      <w:lvlJc w:val="left"/>
+      <w:pPr>
+        <w:ind w:left="3600" w:hanging="360"/>
+      </w:pPr>
+    </w:lvl>
+    <w:lvl w:ilvl="5" w:tplc="4009001B" w:tentative="1">
+      <w:start w:val="1"/>
+      <w:numFmt w:val="lowerRoman"/>
+      <w:lvlText w:val="%6."/>
+      <w:lvlJc w:val="right"/>
+      <w:pPr>
+        <w:ind w:left="4320" w:hanging="180"/>
+      </w:pPr>
+    </w:lvl>
+    <w:lvl w:ilvl="6" w:tplc="4009000F" w:tentative="1">
+      <w:start w:val="1"/>
+      <w:numFmt w:val="decimal"/>
+      <w:lvlText w:val="%7."/>
+      <w:lvlJc w:val="left"/>
+      <w:pPr>
+        <w:ind w:left="5040" w:hanging="360"/>
+      </w:pPr>
+    </w:lvl>
+    <w:lvl w:ilvl="7" w:tplc="40090019" w:tentative="1">
+      <w:start w:val="1"/>
+      <w:numFmt w:val="lowerLetter"/>
+      <w:lvlText w:val="%8."/>
+      <w:lvlJc w:val="left"/>
+      <w:pPr>
+        <w:ind w:left="5760" w:hanging="360"/>
+      </w:pPr>
+    </w:lvl>
+    <w:lvl w:ilvl="8" w:tplc="4009001B" w:tentative="1">
+      <w:start w:val="1"/>
+      <w:numFmt w:val="lowerRoman"/>
+      <w:lvlText w:val="%9."/>
+      <w:lvlJc w:val="right"/>
+      <w:pPr>
+        <w:ind w:left="6480" w:hanging="180"/>
+      </w:pPr>
+    </w:lvl>
+  </w:abstractNum>
+  <w:abstractNum w:abstractNumId="8" w15:restartNumberingAfterBreak="0">
+    <w:nsid w:val="5289161F"/>
+    <w:multiLevelType w:val="multilevel"/>
+    <w:tmpl w:val="AFF4D724"/>
+    <w:lvl w:ilvl="0">
+      <w:start w:val="1"/>
+      <w:numFmt w:val="bullet"/>
+      <w:lvlText w:val=""/>
+      <w:lvlJc w:val="left"/>
+      <w:pPr>
+        <w:tabs>
+          <w:tab w:val="num" w:pos="720"/>
+        </w:tabs>
+        <w:ind w:left="720" w:hanging="360"/>
+      </w:pPr>
+      <w:rPr>
+        <w:rFonts w:ascii="Symbol" w:hAnsi="Symbol" w:hint="default"/>
+        <w:sz w:val="20"/>
+      </w:rPr>
+    </w:lvl>
+    <w:lvl w:ilvl="1">
+      <w:start w:val="1"/>
+      <w:numFmt w:val="bullet"/>
+      <w:lvlText w:val="o"/>
+      <w:lvlJc w:val="left"/>
+      <w:pPr>
+        <w:tabs>
+          <w:tab w:val="num" w:pos="1440"/>
+        </w:tabs>
+        <w:ind w:left="1440" w:hanging="360"/>
+      </w:pPr>
+      <w:rPr>
+        <w:rFonts w:ascii="Courier New" w:hAnsi="Courier New" w:hint="default"/>
+        <w:sz w:val="20"/>
+      </w:rPr>
+    </w:lvl>
+    <w:lvl w:ilvl="2" w:tentative="1">
+      <w:start w:val="1"/>
+      <w:numFmt w:val="bullet"/>
+      <w:lvlText w:val=""/>
+      <w:lvlJc w:val="left"/>
+      <w:pPr>
+        <w:tabs>
+          <w:tab w:val="num" w:pos="2160"/>
+        </w:tabs>
+        <w:ind w:left="2160" w:hanging="360"/>
+      </w:pPr>
+      <w:rPr>
+        <w:rFonts w:ascii="Wingdings" w:hAnsi="Wingdings" w:hint="default"/>
+        <w:sz w:val="20"/>
+      </w:rPr>
+    </w:lvl>
+    <w:lvl w:ilvl="3" w:tentative="1">
+      <w:start w:val="1"/>
+      <w:numFmt w:val="bullet"/>
+      <w:lvlText w:val=""/>
+      <w:lvlJc w:val="left"/>
+      <w:pPr>
+        <w:tabs>
+          <w:tab w:val="num" w:pos="2880"/>
+        </w:tabs>
+        <w:ind w:left="2880" w:hanging="360"/>
+      </w:pPr>
+      <w:rPr>
+        <w:rFonts w:ascii="Wingdings" w:hAnsi="Wingdings" w:hint="default"/>
+        <w:sz w:val="20"/>
+      </w:rPr>
+    </w:lvl>
+    <w:lvl w:ilvl="4" w:tentative="1">
+      <w:start w:val="1"/>
+      <w:numFmt w:val="bullet"/>
+      <w:lvlText w:val=""/>
+      <w:lvlJc w:val="left"/>
+      <w:pPr>
+        <w:tabs>
+          <w:tab w:val="num" w:pos="3600"/>
+        </w:tabs>
+        <w:ind w:left="3600" w:hanging="360"/>
+      </w:pPr>
+      <w:rPr>
+        <w:rFonts w:ascii="Wingdings" w:hAnsi="Wingdings" w:hint="default"/>
+        <w:sz w:val="20"/>
+      </w:rPr>
+    </w:lvl>
+    <w:lvl w:ilvl="5" w:tentative="1">
+      <w:start w:val="1"/>
+      <w:numFmt w:val="bullet"/>
+      <w:lvlText w:val=""/>
+      <w:lvlJc w:val="left"/>
+      <w:pPr>
+        <w:tabs>
+          <w:tab w:val="num" w:pos="4320"/>
+        </w:tabs>
+        <w:ind w:left="4320" w:hanging="360"/>
+      </w:pPr>
+      <w:rPr>
+        <w:rFonts w:ascii="Wingdings" w:hAnsi="Wingdings" w:hint="default"/>
+        <w:sz w:val="20"/>
+      </w:rPr>
+    </w:lvl>
+    <w:lvl w:ilvl="6" w:tentative="1">
+      <w:start w:val="1"/>
+      <w:numFmt w:val="bullet"/>
+      <w:lvlText w:val=""/>
+      <w:lvlJc w:val="left"/>
+      <w:pPr>
+        <w:tabs>
+          <w:tab w:val="num" w:pos="5040"/>
+        </w:tabs>
+        <w:ind w:left="5040" w:hanging="360"/>
+      </w:pPr>
+      <w:rPr>
+        <w:rFonts w:ascii="Wingdings" w:hAnsi="Wingdings" w:hint="default"/>
+        <w:sz w:val="20"/>
+      </w:rPr>
+    </w:lvl>
+    <w:lvl w:ilvl="7" w:tentative="1">
+      <w:start w:val="1"/>
+      <w:numFmt w:val="bullet"/>
+      <w:lvlText w:val=""/>
+      <w:lvlJc w:val="left"/>
+      <w:pPr>
+        <w:tabs>
+          <w:tab w:val="num" w:pos="5760"/>
+        </w:tabs>
+        <w:ind w:left="5760" w:hanging="360"/>
+      </w:pPr>
+      <w:rPr>
+        <w:rFonts w:ascii="Wingdings" w:hAnsi="Wingdings" w:hint="default"/>
+        <w:sz w:val="20"/>
+      </w:rPr>
+    </w:lvl>
+    <w:lvl w:ilvl="8" w:tentative="1">
+      <w:start w:val="1"/>
+      <w:numFmt w:val="bullet"/>
+      <w:lvlText w:val=""/>
+      <w:lvlJc w:val="left"/>
+      <w:pPr>
+        <w:tabs>
+          <w:tab w:val="num" w:pos="6480"/>
+        </w:tabs>
+        <w:ind w:left="6480" w:hanging="360"/>
+      </w:pPr>
+      <w:rPr>
+        <w:rFonts w:ascii="Wingdings" w:hAnsi="Wingdings" w:hint="default"/>
+        <w:sz w:val="20"/>
+      </w:rPr>
+    </w:lvl>
+  </w:abstractNum>
+  <w:abstractNum w:abstractNumId="9" w15:restartNumberingAfterBreak="0">
+    <w:nsid w:val="5571057D"/>
+    <w:multiLevelType w:val="multilevel"/>
+    <w:tmpl w:val="767852CE"/>
+    <w:lvl w:ilvl="0">
+      <w:start w:val="1"/>
+      <w:numFmt w:val="bullet"/>
+      <w:lvlText w:val=""/>
+      <w:lvlJc w:val="left"/>
+      <w:pPr>
+        <w:tabs>
+          <w:tab w:val="num" w:pos="720"/>
+        </w:tabs>
+        <w:ind w:left="720" w:hanging="360"/>
+      </w:pPr>
+      <w:rPr>
+        <w:rFonts w:ascii="Symbol" w:hAnsi="Symbol" w:hint="default"/>
+        <w:sz w:val="20"/>
+      </w:rPr>
+    </w:lvl>
+    <w:lvl w:ilvl="1">
+      <w:start w:val="1"/>
+      <w:numFmt w:val="bullet"/>
+      <w:lvlText w:val="o"/>
+      <w:lvlJc w:val="left"/>
+      <w:pPr>
+        <w:tabs>
+          <w:tab w:val="num" w:pos="1440"/>
+        </w:tabs>
+        <w:ind w:left="1440" w:hanging="360"/>
+      </w:pPr>
+      <w:rPr>
+        <w:rFonts w:ascii="Courier New" w:hAnsi="Courier New" w:hint="default"/>
+        <w:sz w:val="20"/>
+      </w:rPr>
+    </w:lvl>
+    <w:lvl w:ilvl="2" w:tentative="1">
+      <w:start w:val="1"/>
+      <w:numFmt w:val="bullet"/>
+      <w:lvlText w:val=""/>
+      <w:lvlJc w:val="left"/>
+      <w:pPr>
+        <w:tabs>
+          <w:tab w:val="num" w:pos="2160"/>
+        </w:tabs>
+        <w:ind w:left="2160" w:hanging="360"/>
+      </w:pPr>
+      <w:rPr>
+        <w:rFonts w:ascii="Wingdings" w:hAnsi="Wingdings" w:hint="default"/>
+        <w:sz w:val="20"/>
+      </w:rPr>
+    </w:lvl>
+    <w:lvl w:ilvl="3" w:tentative="1">
+      <w:start w:val="1"/>
+      <w:numFmt w:val="bullet"/>
+      <w:lvlText w:val=""/>
+      <w:lvlJc w:val="left"/>
+      <w:pPr>
+        <w:tabs>
+          <w:tab w:val="num" w:pos="2880"/>
+        </w:tabs>
+        <w:ind w:left="2880" w:hanging="360"/>
+      </w:pPr>
+      <w:rPr>
+        <w:rFonts w:ascii="Wingdings" w:hAnsi="Wingdings" w:hint="default"/>
+        <w:sz w:val="20"/>
+      </w:rPr>
+    </w:lvl>
+    <w:lvl w:ilvl="4" w:tentative="1">
+      <w:start w:val="1"/>
+      <w:numFmt w:val="bullet"/>
+      <w:lvlText w:val=""/>
+      <w:lvlJc w:val="left"/>
+      <w:pPr>
+        <w:tabs>
+          <w:tab w:val="num" w:pos="3600"/>
+        </w:tabs>
+        <w:ind w:left="3600" w:hanging="360"/>
+      </w:pPr>
+      <w:rPr>
+        <w:rFonts w:ascii="Wingdings" w:hAnsi="Wingdings" w:hint="default"/>
+        <w:sz w:val="20"/>
+      </w:rPr>
+    </w:lvl>
+    <w:lvl w:ilvl="5" w:tentative="1">
+      <w:start w:val="1"/>
+      <w:numFmt w:val="bullet"/>
+      <w:lvlText w:val=""/>
+      <w:lvlJc w:val="left"/>
+      <w:pPr>
+        <w:tabs>
+          <w:tab w:val="num" w:pos="4320"/>
+        </w:tabs>
+        <w:ind w:left="4320" w:hanging="360"/>
+      </w:pPr>
+      <w:rPr>
+        <w:rFonts w:ascii="Wingdings" w:hAnsi="Wingdings" w:hint="default"/>
+        <w:sz w:val="20"/>
+      </w:rPr>
+    </w:lvl>
+    <w:lvl w:ilvl="6" w:tentative="1">
+      <w:start w:val="1"/>
+      <w:numFmt w:val="bullet"/>
+      <w:lvlText w:val=""/>
+      <w:lvlJc w:val="left"/>
+      <w:pPr>
+        <w:tabs>
+          <w:tab w:val="num" w:pos="5040"/>
+        </w:tabs>
+        <w:ind w:left="5040" w:hanging="360"/>
+      </w:pPr>
+      <w:rPr>
+        <w:rFonts w:ascii="Wingdings" w:hAnsi="Wingdings" w:hint="default"/>
+        <w:sz w:val="20"/>
+      </w:rPr>
+    </w:lvl>
+    <w:lvl w:ilvl="7" w:tentative="1">
+      <w:start w:val="1"/>
+      <w:numFmt w:val="bullet"/>
+      <w:lvlText w:val=""/>
+      <w:lvlJc w:val="left"/>
+      <w:pPr>
+        <w:tabs>
+          <w:tab w:val="num" w:pos="5760"/>
+        </w:tabs>
+        <w:ind w:left="5760" w:hanging="360"/>
+      </w:pPr>
+      <w:rPr>
+        <w:rFonts w:ascii="Wingdings" w:hAnsi="Wingdings" w:hint="default"/>
+        <w:sz w:val="20"/>
+      </w:rPr>
+    </w:lvl>
+    <w:lvl w:ilvl="8" w:tentative="1">
+      <w:start w:val="1"/>
+      <w:numFmt w:val="bullet"/>
+      <w:lvlText w:val=""/>
+      <w:lvlJc w:val="left"/>
+      <w:pPr>
+        <w:tabs>
+          <w:tab w:val="num" w:pos="6480"/>
+        </w:tabs>
+        <w:ind w:left="6480" w:hanging="360"/>
+      </w:pPr>
+      <w:rPr>
+        <w:rFonts w:ascii="Wingdings" w:hAnsi="Wingdings" w:hint="default"/>
+        <w:sz w:val="20"/>
+      </w:rPr>
+    </w:lvl>
+  </w:abstractNum>
+  <w:abstractNum w:abstractNumId="10" w15:restartNumberingAfterBreak="0">
+    <w:nsid w:val="66F62DFE"/>
+    <w:multiLevelType w:val="multilevel"/>
+    <w:tmpl w:val="4328BAAA"/>
+    <w:lvl w:ilvl="0">
+      <w:start w:val="1"/>
+      <w:numFmt w:val="bullet"/>
+      <w:lvlText w:val=""/>
+      <w:lvlJc w:val="left"/>
+      <w:pPr>
+        <w:tabs>
+          <w:tab w:val="num" w:pos="720"/>
+        </w:tabs>
+        <w:ind w:left="720" w:hanging="360"/>
+      </w:pPr>
+      <w:rPr>
+        <w:rFonts w:ascii="Symbol" w:hAnsi="Symbol" w:hint="default"/>
+        <w:sz w:val="20"/>
+      </w:rPr>
+    </w:lvl>
+    <w:lvl w:ilvl="1" w:tentative="1">
+      <w:start w:val="1"/>
+      <w:numFmt w:val="bullet"/>
+      <w:lvlText w:val="o"/>
+      <w:lvlJc w:val="left"/>
+      <w:pPr>
+        <w:tabs>
+          <w:tab w:val="num" w:pos="1440"/>
+        </w:tabs>
+        <w:ind w:left="1440" w:hanging="360"/>
+      </w:pPr>
+      <w:rPr>
+        <w:rFonts w:ascii="Courier New" w:hAnsi="Courier New" w:hint="default"/>
+        <w:sz w:val="20"/>
+      </w:rPr>
+    </w:lvl>
+    <w:lvl w:ilvl="2" w:tentative="1">
+      <w:start w:val="1"/>
+      <w:numFmt w:val="bullet"/>
+      <w:lvlText w:val=""/>
+      <w:lvlJc w:val="left"/>
+      <w:pPr>
+        <w:tabs>
+          <w:tab w:val="num" w:pos="2160"/>
+        </w:tabs>
+        <w:ind w:left="2160" w:hanging="360"/>
+      </w:pPr>
+      <w:rPr>
+        <w:rFonts w:ascii="Wingdings" w:hAnsi="Wingdings" w:hint="default"/>
+        <w:sz w:val="20"/>
+      </w:rPr>
+    </w:lvl>
+    <w:lvl w:ilvl="3" w:tentative="1">
+      <w:start w:val="1"/>
+      <w:numFmt w:val="bullet"/>
+      <w:lvlText w:val=""/>
+      <w:lvlJc w:val="left"/>
+      <w:pPr>
+        <w:tabs>
+          <w:tab w:val="num" w:pos="2880"/>
+        </w:tabs>
+        <w:ind w:left="2880" w:hanging="360"/>
+      </w:pPr>
+      <w:rPr>
+        <w:rFonts w:ascii="Wingdings" w:hAnsi="Wingdings" w:hint="default"/>
+        <w:sz w:val="20"/>
+      </w:rPr>
+    </w:lvl>
+    <w:lvl w:ilvl="4" w:tentative="1">
+      <w:start w:val="1"/>
+      <w:numFmt w:val="bullet"/>
+      <w:lvlText w:val=""/>
+      <w:lvlJc w:val="left"/>
+      <w:pPr>
+        <w:tabs>
+          <w:tab w:val="num" w:pos="3600"/>
+        </w:tabs>
+        <w:ind w:left="3600" w:hanging="360"/>
+      </w:pPr>
+      <w:rPr>
+        <w:rFonts w:ascii="Wingdings" w:hAnsi="Wingdings" w:hint="default"/>
+        <w:sz w:val="20"/>
+      </w:rPr>
+    </w:lvl>
+    <w:lvl w:ilvl="5" w:tentative="1">
+      <w:start w:val="1"/>
+      <w:numFmt w:val="bullet"/>
+      <w:lvlText w:val=""/>
+      <w:lvlJc w:val="left"/>
+      <w:pPr>
+        <w:tabs>
+          <w:tab w:val="num" w:pos="4320"/>
+        </w:tabs>
+        <w:ind w:left="4320" w:hanging="360"/>
+      </w:pPr>
+      <w:rPr>
+        <w:rFonts w:ascii="Wingdings" w:hAnsi="Wingdings" w:hint="default"/>
+        <w:sz w:val="20"/>
+      </w:rPr>
+    </w:lvl>
+    <w:lvl w:ilvl="6" w:tentative="1">
+      <w:start w:val="1"/>
+      <w:numFmt w:val="bullet"/>
+      <w:lvlText w:val=""/>
+      <w:lvlJc w:val="left"/>
+      <w:pPr>
+        <w:tabs>
+          <w:tab w:val="num" w:pos="5040"/>
+        </w:tabs>
+        <w:ind w:left="5040" w:hanging="360"/>
+      </w:pPr>
+      <w:rPr>
+        <w:rFonts w:ascii="Wingdings" w:hAnsi="Wingdings" w:hint="default"/>
+        <w:sz w:val="20"/>
+      </w:rPr>
+    </w:lvl>
+    <w:lvl w:ilvl="7" w:tentative="1">
+      <w:start w:val="1"/>
+      <w:numFmt w:val="bullet"/>
+      <w:lvlText w:val=""/>
+      <w:lvlJc w:val="left"/>
+      <w:pPr>
+        <w:tabs>
+          <w:tab w:val="num" w:pos="5760"/>
+        </w:tabs>
+        <w:ind w:left="5760" w:hanging="360"/>
+      </w:pPr>
+      <w:rPr>
+        <w:rFonts w:ascii="Wingdings" w:hAnsi="Wingdings" w:hint="default"/>
+        <w:sz w:val="20"/>
+      </w:rPr>
+    </w:lvl>
+    <w:lvl w:ilvl="8" w:tentative="1">
+      <w:start w:val="1"/>
+      <w:numFmt w:val="bullet"/>
+      <w:lvlText w:val=""/>
+      <w:lvlJc w:val="left"/>
+      <w:pPr>
+        <w:tabs>
+          <w:tab w:val="num" w:pos="6480"/>
+        </w:tabs>
+        <w:ind w:left="6480" w:hanging="360"/>
+      </w:pPr>
+      <w:rPr>
+        <w:rFonts w:ascii="Wingdings" w:hAnsi="Wingdings" w:hint="default"/>
+        <w:sz w:val="20"/>
+      </w:rPr>
+    </w:lvl>
+  </w:abstractNum>
+  <w:abstractNum w:abstractNumId="11" w15:restartNumberingAfterBreak="0">
+    <w:nsid w:val="674169D3"/>
+    <w:multiLevelType w:val="hybridMultilevel"/>
+    <w:tmpl w:val="7F0A2CC4"/>
+    <w:lvl w:ilvl="0" w:tplc="4009000F">
+      <w:start w:val="1"/>
+      <w:numFmt w:val="decimal"/>
+      <w:lvlText w:val="%1."/>
+      <w:lvlJc w:val="left"/>
+      <w:pPr>
+        <w:ind w:left="720" w:hanging="360"/>
+      </w:pPr>
+      <w:rPr>
+        <w:rFonts w:hint="default"/>
+      </w:rPr>
+    </w:lvl>
+    <w:lvl w:ilvl="1" w:tplc="40090019" w:tentative="1">
+      <w:start w:val="1"/>
+      <w:numFmt w:val="lowerLetter"/>
+      <w:lvlText w:val="%2."/>
+      <w:lvlJc w:val="left"/>
+      <w:pPr>
+        <w:ind w:left="1440" w:hanging="360"/>
+      </w:pPr>
+    </w:lvl>
+    <w:lvl w:ilvl="2" w:tplc="4009001B" w:tentative="1">
+      <w:start w:val="1"/>
+      <w:numFmt w:val="lowerRoman"/>
+      <w:lvlText w:val="%3."/>
+      <w:lvlJc w:val="right"/>
+      <w:pPr>
+        <w:ind w:left="2160" w:hanging="180"/>
+      </w:pPr>
+    </w:lvl>
+    <w:lvl w:ilvl="3" w:tplc="4009000F" w:tentative="1">
+      <w:start w:val="1"/>
+      <w:numFmt w:val="decimal"/>
+      <w:lvlText w:val="%4."/>
+      <w:lvlJc w:val="left"/>
+      <w:pPr>
+        <w:ind w:left="2880" w:hanging="360"/>
+      </w:pPr>
+    </w:lvl>
+    <w:lvl w:ilvl="4" w:tplc="40090019" w:tentative="1">
+      <w:start w:val="1"/>
+      <w:numFmt w:val="lowerLetter"/>
+      <w:lvlText w:val="%5."/>
+      <w:lvlJc w:val="left"/>
+      <w:pPr>
+        <w:ind w:left="3600" w:hanging="360"/>
+      </w:pPr>
+    </w:lvl>
+    <w:lvl w:ilvl="5" w:tplc="4009001B" w:tentative="1">
+      <w:start w:val="1"/>
+      <w:numFmt w:val="lowerRoman"/>
+      <w:lvlText w:val="%6."/>
+      <w:lvlJc w:val="right"/>
+      <w:pPr>
+        <w:ind w:left="4320" w:hanging="180"/>
+      </w:pPr>
+    </w:lvl>
+    <w:lvl w:ilvl="6" w:tplc="4009000F" w:tentative="1">
+      <w:start w:val="1"/>
+      <w:numFmt w:val="decimal"/>
+      <w:lvlText w:val="%7."/>
+      <w:lvlJc w:val="left"/>
+      <w:pPr>
+        <w:ind w:left="5040" w:hanging="360"/>
+      </w:pPr>
+    </w:lvl>
+    <w:lvl w:ilvl="7" w:tplc="40090019" w:tentative="1">
+      <w:start w:val="1"/>
+      <w:numFmt w:val="lowerLetter"/>
+      <w:lvlText w:val="%8."/>
+      <w:lvlJc w:val="left"/>
+      <w:pPr>
+        <w:ind w:left="5760" w:hanging="360"/>
+      </w:pPr>
+    </w:lvl>
+    <w:lvl w:ilvl="8" w:tplc="4009001B" w:tentative="1">
+      <w:start w:val="1"/>
+      <w:numFmt w:val="lowerRoman"/>
+      <w:lvlText w:val="%9."/>
+      <w:lvlJc w:val="right"/>
+      <w:pPr>
+        <w:ind w:left="6480" w:hanging="180"/>
+      </w:pPr>
+    </w:lvl>
+  </w:abstractNum>
+  <w:abstractNum w:abstractNumId="12" w15:restartNumberingAfterBreak="0">
+    <w:nsid w:val="6EE0485E"/>
+    <w:multiLevelType w:val="multilevel"/>
+    <w:tmpl w:val="01FED1C4"/>
+    <w:lvl w:ilvl="0">
+      <w:start w:val="1"/>
+      <w:numFmt w:val="bullet"/>
+      <w:lvlText w:val=""/>
+      <w:lvlJc w:val="left"/>
+      <w:pPr>
+        <w:tabs>
+          <w:tab w:val="num" w:pos="720"/>
+        </w:tabs>
+        <w:ind w:left="720" w:hanging="360"/>
+      </w:pPr>
+      <w:rPr>
+        <w:rFonts w:ascii="Symbol" w:hAnsi="Symbol" w:hint="default"/>
+        <w:sz w:val="20"/>
+      </w:rPr>
+    </w:lvl>
+    <w:lvl w:ilvl="1" w:tentative="1">
+      <w:start w:val="1"/>
+      <w:numFmt w:val="bullet"/>
+      <w:lvlText w:val="o"/>
+      <w:lvlJc w:val="left"/>
+      <w:pPr>
+        <w:tabs>
+          <w:tab w:val="num" w:pos="1440"/>
+        </w:tabs>
+        <w:ind w:left="1440" w:hanging="360"/>
+      </w:pPr>
+      <w:rPr>
+        <w:rFonts w:ascii="Courier New" w:hAnsi="Courier New" w:hint="default"/>
+        <w:sz w:val="20"/>
+      </w:rPr>
+    </w:lvl>
+    <w:lvl w:ilvl="2" w:tentative="1">
+      <w:start w:val="1"/>
+      <w:numFmt w:val="bullet"/>
+      <w:lvlText w:val=""/>
+      <w:lvlJc w:val="left"/>
+      <w:pPr>
+        <w:tabs>
+          <w:tab w:val="num" w:pos="2160"/>
+        </w:tabs>
+        <w:ind w:left="2160" w:hanging="360"/>
+      </w:pPr>
+      <w:rPr>
+        <w:rFonts w:ascii="Wingdings" w:hAnsi="Wingdings" w:hint="default"/>
+        <w:sz w:val="20"/>
+      </w:rPr>
+    </w:lvl>
+    <w:lvl w:ilvl="3" w:tentative="1">
+      <w:start w:val="1"/>
+      <w:numFmt w:val="bullet"/>
+      <w:lvlText w:val=""/>
+      <w:lvlJc w:val="left"/>
+      <w:pPr>
+        <w:tabs>
+          <w:tab w:val="num" w:pos="2880"/>
+        </w:tabs>
+        <w:ind w:left="2880" w:hanging="360"/>
+      </w:pPr>
+      <w:rPr>
+        <w:rFonts w:ascii="Wingdings" w:hAnsi="Wingdings" w:hint="default"/>
+        <w:sz w:val="20"/>
+      </w:rPr>
+    </w:lvl>
+    <w:lvl w:ilvl="4" w:tentative="1">
+      <w:start w:val="1"/>
+      <w:numFmt w:val="bullet"/>
+      <w:lvlText w:val=""/>
+      <w:lvlJc w:val="left"/>
+      <w:pPr>
+        <w:tabs>
+          <w:tab w:val="num" w:pos="3600"/>
+        </w:tabs>
+        <w:ind w:left="3600" w:hanging="360"/>
+      </w:pPr>
+      <w:rPr>
+        <w:rFonts w:ascii="Wingdings" w:hAnsi="Wingdings" w:hint="default"/>
+        <w:sz w:val="20"/>
+      </w:rPr>
+    </w:lvl>
+    <w:lvl w:ilvl="5" w:tentative="1">
+      <w:start w:val="1"/>
+      <w:numFmt w:val="bullet"/>
+      <w:lvlText w:val=""/>
+      <w:lvlJc w:val="left"/>
+      <w:pPr>
+        <w:tabs>
+          <w:tab w:val="num" w:pos="4320"/>
+        </w:tabs>
+        <w:ind w:left="4320" w:hanging="360"/>
+      </w:pPr>
+      <w:rPr>
+        <w:rFonts w:ascii="Wingdings" w:hAnsi="Wingdings" w:hint="default"/>
+        <w:sz w:val="20"/>
+      </w:rPr>
+    </w:lvl>
+    <w:lvl w:ilvl="6" w:tentative="1">
+      <w:start w:val="1"/>
+      <w:numFmt w:val="bullet"/>
+      <w:lvlText w:val=""/>
+      <w:lvlJc w:val="left"/>
+      <w:pPr>
+        <w:tabs>
+          <w:tab w:val="num" w:pos="5040"/>
+        </w:tabs>
+        <w:ind w:left="5040" w:hanging="360"/>
+      </w:pPr>
+      <w:rPr>
+        <w:rFonts w:ascii="Wingdings" w:hAnsi="Wingdings" w:hint="default"/>
+        <w:sz w:val="20"/>
+      </w:rPr>
+    </w:lvl>
+    <w:lvl w:ilvl="7" w:tentative="1">
+      <w:start w:val="1"/>
+      <w:numFmt w:val="bullet"/>
+      <w:lvlText w:val=""/>
+      <w:lvlJc w:val="left"/>
+      <w:pPr>
+        <w:tabs>
+          <w:tab w:val="num" w:pos="5760"/>
+        </w:tabs>
+        <w:ind w:left="5760" w:hanging="360"/>
+      </w:pPr>
+      <w:rPr>
+        <w:rFonts w:ascii="Wingdings" w:hAnsi="Wingdings" w:hint="default"/>
+        <w:sz w:val="20"/>
+      </w:rPr>
+    </w:lvl>
+    <w:lvl w:ilvl="8" w:tentative="1">
+      <w:start w:val="1"/>
+      <w:numFmt w:val="bullet"/>
+      <w:lvlText w:val=""/>
+      <w:lvlJc w:val="left"/>
+      <w:pPr>
+        <w:tabs>
+          <w:tab w:val="num" w:pos="6480"/>
+        </w:tabs>
+        <w:ind w:left="6480" w:hanging="360"/>
+      </w:pPr>
+      <w:rPr>
+        <w:rFonts w:ascii="Wingdings" w:hAnsi="Wingdings" w:hint="default"/>
+        <w:sz w:val="20"/>
+      </w:rPr>
+    </w:lvl>
+  </w:abstractNum>
+  <w:abstractNum w:abstractNumId="13" w15:restartNumberingAfterBreak="0">
+    <w:nsid w:val="7298043B"/>
+    <w:multiLevelType w:val="multilevel"/>
+    <w:tmpl w:val="EF9CE47C"/>
+    <w:lvl w:ilvl="0">
+      <w:start w:val="1"/>
+      <w:numFmt w:val="bullet"/>
+      <w:lvlText w:val=""/>
+      <w:lvlJc w:val="left"/>
+      <w:pPr>
+        <w:tabs>
+          <w:tab w:val="num" w:pos="720"/>
+        </w:tabs>
+        <w:ind w:left="720" w:hanging="360"/>
+      </w:pPr>
+      <w:rPr>
+        <w:rFonts w:ascii="Symbol" w:hAnsi="Symbol" w:hint="default"/>
+        <w:sz w:val="20"/>
+      </w:rPr>
+    </w:lvl>
+    <w:lvl w:ilvl="1">
+      <w:start w:val="1"/>
+      <w:numFmt w:val="bullet"/>
+      <w:lvlText w:val="o"/>
+      <w:lvlJc w:val="left"/>
+      <w:pPr>
+        <w:tabs>
+          <w:tab w:val="num" w:pos="1440"/>
+        </w:tabs>
+        <w:ind w:left="1440" w:hanging="360"/>
+      </w:pPr>
+      <w:rPr>
+        <w:rFonts w:ascii="Courier New" w:hAnsi="Courier New" w:hint="default"/>
+        <w:sz w:val="20"/>
+      </w:rPr>
+    </w:lvl>
+    <w:lvl w:ilvl="2" w:tentative="1">
+      <w:start w:val="1"/>
+      <w:numFmt w:val="bullet"/>
+      <w:lvlText w:val=""/>
+      <w:lvlJc w:val="left"/>
+      <w:pPr>
+        <w:tabs>
+          <w:tab w:val="num" w:pos="2160"/>
+        </w:tabs>
+        <w:ind w:left="2160" w:hanging="360"/>
+      </w:pPr>
+      <w:rPr>
+        <w:rFonts w:ascii="Wingdings" w:hAnsi="Wingdings" w:hint="default"/>
+        <w:sz w:val="20"/>
+      </w:rPr>
+    </w:lvl>
+    <w:lvl w:ilvl="3" w:tentative="1">
+      <w:start w:val="1"/>
+      <w:numFmt w:val="bullet"/>
+      <w:lvlText w:val=""/>
+      <w:lvlJc w:val="left"/>
+      <w:pPr>
+        <w:tabs>
+          <w:tab w:val="num" w:pos="2880"/>
+        </w:tabs>
+        <w:ind w:left="2880" w:hanging="360"/>
+      </w:pPr>
+      <w:rPr>
+        <w:rFonts w:ascii="Wingdings" w:hAnsi="Wingdings" w:hint="default"/>
+        <w:sz w:val="20"/>
+      </w:rPr>
+    </w:lvl>
+    <w:lvl w:ilvl="4" w:tentative="1">
+      <w:start w:val="1"/>
+      <w:numFmt w:val="bullet"/>
+      <w:lvlText w:val=""/>
+      <w:lvlJc w:val="left"/>
+      <w:pPr>
+        <w:tabs>
+          <w:tab w:val="num" w:pos="3600"/>
+        </w:tabs>
+        <w:ind w:left="3600" w:hanging="360"/>
+      </w:pPr>
+      <w:rPr>
+        <w:rFonts w:ascii="Wingdings" w:hAnsi="Wingdings" w:hint="default"/>
+        <w:sz w:val="20"/>
+      </w:rPr>
+    </w:lvl>
+    <w:lvl w:ilvl="5" w:tentative="1">
+      <w:start w:val="1"/>
+      <w:numFmt w:val="bullet"/>
+      <w:lvlText w:val=""/>
+      <w:lvlJc w:val="left"/>
+      <w:pPr>
+        <w:tabs>
+          <w:tab w:val="num" w:pos="4320"/>
+        </w:tabs>
+        <w:ind w:left="4320" w:hanging="360"/>
+      </w:pPr>
+      <w:rPr>
+        <w:rFonts w:ascii="Wingdings" w:hAnsi="Wingdings" w:hint="default"/>
+        <w:sz w:val="20"/>
+      </w:rPr>
+    </w:lvl>
+    <w:lvl w:ilvl="6" w:tentative="1">
+      <w:start w:val="1"/>
+      <w:numFmt w:val="bullet"/>
+      <w:lvlText w:val=""/>
+      <w:lvlJc w:val="left"/>
+      <w:pPr>
+        <w:tabs>
+          <w:tab w:val="num" w:pos="5040"/>
+        </w:tabs>
+        <w:ind w:left="5040" w:hanging="360"/>
+      </w:pPr>
+      <w:rPr>
+        <w:rFonts w:ascii="Wingdings" w:hAnsi="Wingdings" w:hint="default"/>
+        <w:sz w:val="20"/>
+      </w:rPr>
+    </w:lvl>
+    <w:lvl w:ilvl="7" w:tentative="1">
+      <w:start w:val="1"/>
+      <w:numFmt w:val="bullet"/>
+      <w:lvlText w:val=""/>
+      <w:lvlJc w:val="left"/>
+      <w:pPr>
+        <w:tabs>
+          <w:tab w:val="num" w:pos="5760"/>
+        </w:tabs>
+        <w:ind w:left="5760" w:hanging="360"/>
+      </w:pPr>
+      <w:rPr>
+        <w:rFonts w:ascii="Wingdings" w:hAnsi="Wingdings" w:hint="default"/>
+        <w:sz w:val="20"/>
+      </w:rPr>
+    </w:lvl>
+    <w:lvl w:ilvl="8" w:tentative="1">
+      <w:start w:val="1"/>
+      <w:numFmt w:val="bullet"/>
+      <w:lvlText w:val=""/>
+      <w:lvlJc w:val="left"/>
+      <w:pPr>
+        <w:tabs>
+          <w:tab w:val="num" w:pos="6480"/>
+        </w:tabs>
+        <w:ind w:left="6480" w:hanging="360"/>
+      </w:pPr>
+      <w:rPr>
+        <w:rFonts w:ascii="Wingdings" w:hAnsi="Wingdings" w:hint="default"/>
+        <w:sz w:val="20"/>
+      </w:rPr>
+    </w:lvl>
+  </w:abstractNum>
+  <w:abstractNum w:abstractNumId="14" w15:restartNumberingAfterBreak="0">
+    <w:nsid w:val="752A2B97"/>
+    <w:multiLevelType w:val="multilevel"/>
+    <w:tmpl w:val="E4E26740"/>
+    <w:lvl w:ilvl="0">
+      <w:start w:val="1"/>
+      <w:numFmt w:val="bullet"/>
+      <w:lvlText w:val=""/>
+      <w:lvlJc w:val="left"/>
+      <w:pPr>
+        <w:tabs>
+          <w:tab w:val="num" w:pos="720"/>
+        </w:tabs>
+        <w:ind w:left="720" w:hanging="360"/>
+      </w:pPr>
+      <w:rPr>
+        <w:rFonts w:ascii="Symbol" w:hAnsi="Symbol" w:hint="default"/>
+        <w:sz w:val="20"/>
+      </w:rPr>
+    </w:lvl>
+    <w:lvl w:ilvl="1" w:tentative="1">
+      <w:start w:val="1"/>
+      <w:numFmt w:val="bullet"/>
+      <w:lvlText w:val="o"/>
+      <w:lvlJc w:val="left"/>
+      <w:pPr>
+        <w:tabs>
+          <w:tab w:val="num" w:pos="1440"/>
+        </w:tabs>
+        <w:ind w:left="1440" w:hanging="360"/>
+      </w:pPr>
+      <w:rPr>
+        <w:rFonts w:ascii="Courier New" w:hAnsi="Courier New" w:hint="default"/>
+        <w:sz w:val="20"/>
+      </w:rPr>
+    </w:lvl>
+    <w:lvl w:ilvl="2" w:tentative="1">
+      <w:start w:val="1"/>
+      <w:numFmt w:val="bullet"/>
+      <w:lvlText w:val=""/>
+      <w:lvlJc w:val="left"/>
+      <w:pPr>
+        <w:tabs>
+          <w:tab w:val="num" w:pos="2160"/>
+        </w:tabs>
+        <w:ind w:left="2160" w:hanging="360"/>
+      </w:pPr>
+      <w:rPr>
+        <w:rFonts w:ascii="Wingdings" w:hAnsi="Wingdings" w:hint="default"/>
+        <w:sz w:val="20"/>
+      </w:rPr>
+    </w:lvl>
+    <w:lvl w:ilvl="3" w:tentative="1">
+      <w:start w:val="1"/>
+      <w:numFmt w:val="bullet"/>
+      <w:lvlText w:val=""/>
+      <w:lvlJc w:val="left"/>
+      <w:pPr>
+        <w:tabs>
+          <w:tab w:val="num" w:pos="2880"/>
+        </w:tabs>
+        <w:ind w:left="2880" w:hanging="360"/>
+      </w:pPr>
+      <w:rPr>
+        <w:rFonts w:ascii="Wingdings" w:hAnsi="Wingdings" w:hint="default"/>
+        <w:sz w:val="20"/>
+      </w:rPr>
+    </w:lvl>
+    <w:lvl w:ilvl="4" w:tentative="1">
+      <w:start w:val="1"/>
+      <w:numFmt w:val="bullet"/>
+      <w:lvlText w:val=""/>
+      <w:lvlJc w:val="left"/>
+      <w:pPr>
+        <w:tabs>
+          <w:tab w:val="num" w:pos="3600"/>
+        </w:tabs>
+        <w:ind w:left="3600" w:hanging="360"/>
+      </w:pPr>
+      <w:rPr>
+        <w:rFonts w:ascii="Wingdings" w:hAnsi="Wingdings" w:hint="default"/>
+        <w:sz w:val="20"/>
+      </w:rPr>
+    </w:lvl>
+    <w:lvl w:ilvl="5" w:tentative="1">
+      <w:start w:val="1"/>
+      <w:numFmt w:val="bullet"/>
+      <w:lvlText w:val=""/>
+      <w:lvlJc w:val="left"/>
+      <w:pPr>
+        <w:tabs>
+          <w:tab w:val="num" w:pos="4320"/>
+        </w:tabs>
+        <w:ind w:left="4320" w:hanging="360"/>
+      </w:pPr>
+      <w:rPr>
+        <w:rFonts w:ascii="Wingdings" w:hAnsi="Wingdings" w:hint="default"/>
+        <w:sz w:val="20"/>
+      </w:rPr>
+    </w:lvl>
+    <w:lvl w:ilvl="6" w:tentative="1">
+      <w:start w:val="1"/>
+      <w:numFmt w:val="bullet"/>
+      <w:lvlText w:val=""/>
+      <w:lvlJc w:val="left"/>
+      <w:pPr>
+        <w:tabs>
+          <w:tab w:val="num" w:pos="5040"/>
+        </w:tabs>
+        <w:ind w:left="5040" w:hanging="360"/>
+      </w:pPr>
+      <w:rPr>
+        <w:rFonts w:ascii="Wingdings" w:hAnsi="Wingdings" w:hint="default"/>
+        <w:sz w:val="20"/>
+      </w:rPr>
+    </w:lvl>
+    <w:lvl w:ilvl="7" w:tentative="1">
+      <w:start w:val="1"/>
+      <w:numFmt w:val="bullet"/>
+      <w:lvlText w:val=""/>
+      <w:lvlJc w:val="left"/>
+      <w:pPr>
+        <w:tabs>
+          <w:tab w:val="num" w:pos="5760"/>
+        </w:tabs>
+        <w:ind w:left="5760" w:hanging="360"/>
+      </w:pPr>
+      <w:rPr>
+        <w:rFonts w:ascii="Wingdings" w:hAnsi="Wingdings" w:hint="default"/>
+        <w:sz w:val="20"/>
+      </w:rPr>
+    </w:lvl>
+    <w:lvl w:ilvl="8" w:tentative="1">
+      <w:start w:val="1"/>
+      <w:numFmt w:val="bullet"/>
+      <w:lvlText w:val=""/>
+      <w:lvlJc w:val="left"/>
+      <w:pPr>
+        <w:tabs>
+          <w:tab w:val="num" w:pos="6480"/>
+        </w:tabs>
+        <w:ind w:left="6480" w:hanging="360"/>
+      </w:pPr>
+      <w:rPr>
+        <w:rFonts w:ascii="Wingdings" w:hAnsi="Wingdings" w:hint="default"/>
+        <w:sz w:val="20"/>
+      </w:rPr>
+    </w:lvl>
+  </w:abstractNum>
+  <w:abstractNum w:abstractNumId="15" w15:restartNumberingAfterBreak="0">
+    <w:nsid w:val="7ADE7B1F"/>
+    <w:multiLevelType w:val="multilevel"/>
+    <w:tmpl w:val="4656D1EA"/>
+    <w:lvl w:ilvl="0">
+      <w:start w:val="1"/>
+      <w:numFmt w:val="decimal"/>
+      <w:lvlText w:val="%1."/>
+      <w:lvlJc w:val="left"/>
+      <w:pPr>
+        <w:tabs>
+          <w:tab w:val="num" w:pos="720"/>
+        </w:tabs>
+        <w:ind w:left="720" w:hanging="360"/>
+      </w:pPr>
+    </w:lvl>
+    <w:lvl w:ilvl="1">
+      <w:start w:val="1"/>
+      <w:numFmt w:val="bullet"/>
+      <w:lvlText w:val="o"/>
+      <w:lvlJc w:val="left"/>
+      <w:pPr>
+        <w:tabs>
+          <w:tab w:val="num" w:pos="1440"/>
+        </w:tabs>
+        <w:ind w:left="1440" w:hanging="360"/>
+      </w:pPr>
+      <w:rPr>
+        <w:rFonts w:ascii="Courier New" w:hAnsi="Courier New" w:hint="default"/>
+        <w:sz w:val="20"/>
+      </w:rPr>
+    </w:lvl>
+    <w:lvl w:ilvl="2" w:tentative="1">
+      <w:start w:val="1"/>
+      <w:numFmt w:val="decimal"/>
+      <w:lvlText w:val="%3."/>
+      <w:lvlJc w:val="left"/>
+      <w:pPr>
+        <w:tabs>
+          <w:tab w:val="num" w:pos="2160"/>
+        </w:tabs>
+        <w:ind w:left="2160" w:hanging="360"/>
+      </w:pPr>
+    </w:lvl>
+    <w:lvl w:ilvl="3" w:tentative="1">
+      <w:start w:val="1"/>
+      <w:numFmt w:val="decimal"/>
+      <w:lvlText w:val="%4."/>
+      <w:lvlJc w:val="left"/>
+      <w:pPr>
+        <w:tabs>
+          <w:tab w:val="num" w:pos="2880"/>
+        </w:tabs>
+        <w:ind w:left="2880" w:hanging="360"/>
+      </w:pPr>
+    </w:lvl>
+    <w:lvl w:ilvl="4" w:tentative="1">
+      <w:start w:val="1"/>
+      <w:numFmt w:val="decimal"/>
+      <w:lvlText w:val="%5."/>
+      <w:lvlJc w:val="left"/>
+      <w:pPr>
+        <w:tabs>
+          <w:tab w:val="num" w:pos="3600"/>
+        </w:tabs>
+        <w:ind w:left="3600" w:hanging="360"/>
+      </w:pPr>
+    </w:lvl>
+    <w:lvl w:ilvl="5" w:tentative="1">
+      <w:start w:val="1"/>
+      <w:numFmt w:val="decimal"/>
+      <w:lvlText w:val="%6."/>
+      <w:lvlJc w:val="left"/>
+      <w:pPr>
+        <w:tabs>
+          <w:tab w:val="num" w:pos="4320"/>
+        </w:tabs>
+        <w:ind w:left="4320" w:hanging="360"/>
+      </w:pPr>
+    </w:lvl>
+    <w:lvl w:ilvl="6" w:tentative="1">
+      <w:start w:val="1"/>
+      <w:numFmt w:val="decimal"/>
+      <w:lvlText w:val="%7."/>
+      <w:lvlJc w:val="left"/>
+      <w:pPr>
+        <w:tabs>
+          <w:tab w:val="num" w:pos="5040"/>
+        </w:tabs>
+        <w:ind w:left="5040" w:hanging="360"/>
+      </w:pPr>
+    </w:lvl>
+    <w:lvl w:ilvl="7" w:tentative="1">
+      <w:start w:val="1"/>
+      <w:numFmt w:val="decimal"/>
+      <w:lvlText w:val="%8."/>
+      <w:lvlJc w:val="left"/>
+      <w:pPr>
+        <w:tabs>
+          <w:tab w:val="num" w:pos="5760"/>
+        </w:tabs>
+        <w:ind w:left="5760" w:hanging="360"/>
+      </w:pPr>
+    </w:lvl>
+    <w:lvl w:ilvl="8" w:tentative="1">
+      <w:start w:val="1"/>
+      <w:numFmt w:val="decimal"/>
+      <w:lvlText w:val="%9."/>
+      <w:lvlJc w:val="left"/>
+      <w:pPr>
+        <w:tabs>
+          <w:tab w:val="num" w:pos="6480"/>
+        </w:tabs>
+        <w:ind w:left="6480" w:hanging="360"/>
+      </w:pPr>
+    </w:lvl>
+  </w:abstractNum>
+  <w:num w:numId="1" w16cid:durableId="1841580338">
+    <w:abstractNumId w:val="11"/>
+  </w:num>
+  <w:num w:numId="2" w16cid:durableId="331032682">
+    <w:abstractNumId w:val="6"/>
+  </w:num>
+  <w:num w:numId="3" w16cid:durableId="270477472">
+    <w:abstractNumId w:val="7"/>
+  </w:num>
+  <w:num w:numId="4" w16cid:durableId="1038705600">
+    <w:abstractNumId w:val="3"/>
+  </w:num>
+  <w:num w:numId="5" w16cid:durableId="1244803202">
+    <w:abstractNumId w:val="10"/>
+  </w:num>
+  <w:num w:numId="6" w16cid:durableId="811560332">
+    <w:abstractNumId w:val="0"/>
+  </w:num>
+  <w:num w:numId="7" w16cid:durableId="1304430172">
+    <w:abstractNumId w:val="15"/>
+  </w:num>
+  <w:num w:numId="8" w16cid:durableId="1172838267">
+    <w:abstractNumId w:val="2"/>
+  </w:num>
+  <w:num w:numId="9" w16cid:durableId="1242715994">
+    <w:abstractNumId w:val="1"/>
+  </w:num>
+  <w:num w:numId="10" w16cid:durableId="17197551">
+    <w:abstractNumId w:val="13"/>
+  </w:num>
+  <w:num w:numId="11" w16cid:durableId="186912133">
+    <w:abstractNumId w:val="8"/>
+  </w:num>
+  <w:num w:numId="12" w16cid:durableId="359668720">
+    <w:abstractNumId w:val="9"/>
+  </w:num>
+  <w:num w:numId="13" w16cid:durableId="880094797">
+    <w:abstractNumId w:val="14"/>
+  </w:num>
+  <w:num w:numId="14" w16cid:durableId="2141268474">
+    <w:abstractNumId w:val="12"/>
+  </w:num>
+  <w:num w:numId="15" w16cid:durableId="79107670">
+    <w:abstractNumId w:val="5"/>
+  </w:num>
+  <w:num w:numId="16" w16cid:durableId="533268234">
+    <w:abstractNumId w:val="4"/>
+  </w:num>
+</w:numbering>
 </file>
 
 <file path=word/styles.xml><?xml version="1.0" encoding="utf-8"?>
@@ -575,7 +4826,6 @@
     <w:next w:val="Normal"/>
     <w:link w:val="Heading2Char"/>
     <w:uiPriority w:val="9"/>
-    <w:semiHidden/>
     <w:unhideWhenUsed/>
     <w:qFormat/>
     <w:rsid w:val="0097199E"/>
@@ -750,7 +5000,6 @@
   <w:style w:type="character" w:default="1" w:styleId="DefaultParagraphFont">
     <w:name w:val="Default Paragraph Font"/>
     <w:uiPriority w:val="1"/>
-    <w:semiHidden/>
     <w:unhideWhenUsed/>
   </w:style>
   <w:style w:type="table" w:default="1" w:styleId="TableNormal">
@@ -792,7 +5041,6 @@
     <w:basedOn w:val="DefaultParagraphFont"/>
     <w:link w:val="Heading2"/>
     <w:uiPriority w:val="9"/>
-    <w:semiHidden/>
     <w:rsid w:val="0097199E"/>
     <w:rPr>
       <w:rFonts w:asciiTheme="majorHAnsi" w:eastAsiaTheme="majorEastAsia" w:hAnsiTheme="majorHAnsi" w:cstheme="majorBidi"/>
@@ -1063,6 +5311,50 @@
       <w:color w:val="0F4761" w:themeColor="accent1" w:themeShade="BF"/>
       <w:spacing w:val="5"/>
     </w:rPr>
+  </w:style>
+  <w:style w:type="paragraph" w:styleId="Header">
+    <w:name w:val="header"/>
+    <w:basedOn w:val="Normal"/>
+    <w:link w:val="HeaderChar"/>
+    <w:uiPriority w:val="99"/>
+    <w:unhideWhenUsed/>
+    <w:rsid w:val="006E266E"/>
+    <w:pPr>
+      <w:tabs>
+        <w:tab w:val="center" w:pos="4513"/>
+        <w:tab w:val="right" w:pos="9026"/>
+      </w:tabs>
+      <w:spacing w:after="0" w:line="240" w:lineRule="auto"/>
+    </w:pPr>
+  </w:style>
+  <w:style w:type="character" w:customStyle="1" w:styleId="HeaderChar">
+    <w:name w:val="Header Char"/>
+    <w:basedOn w:val="DefaultParagraphFont"/>
+    <w:link w:val="Header"/>
+    <w:uiPriority w:val="99"/>
+    <w:rsid w:val="006E266E"/>
+  </w:style>
+  <w:style w:type="paragraph" w:styleId="Footer">
+    <w:name w:val="footer"/>
+    <w:basedOn w:val="Normal"/>
+    <w:link w:val="FooterChar"/>
+    <w:uiPriority w:val="99"/>
+    <w:unhideWhenUsed/>
+    <w:rsid w:val="006E266E"/>
+    <w:pPr>
+      <w:tabs>
+        <w:tab w:val="center" w:pos="4513"/>
+        <w:tab w:val="right" w:pos="9026"/>
+      </w:tabs>
+      <w:spacing w:after="0" w:line="240" w:lineRule="auto"/>
+    </w:pPr>
+  </w:style>
+  <w:style w:type="character" w:customStyle="1" w:styleId="FooterChar">
+    <w:name w:val="Footer Char"/>
+    <w:basedOn w:val="DefaultParagraphFont"/>
+    <w:link w:val="Footer"/>
+    <w:uiPriority w:val="99"/>
+    <w:rsid w:val="006E266E"/>
   </w:style>
 </w:styles>
 </file>
@@ -1360,4 +5652,16 @@
     </a:ext>
   </a:extLst>
 </a:theme>
+</file>
+
+<file path=customXml/item1.xml><?xml version="1.0" encoding="utf-8"?>
+<b:Sources xmlns:b="http://schemas.openxmlformats.org/officeDocument/2006/bibliography" xmlns="http://schemas.openxmlformats.org/officeDocument/2006/bibliography" SelectedStyle="\APASixthEditionOfficeOnline.xsl" StyleName="APA" Version="6"/>
+</file>
+
+<file path=customXml/itemProps1.xml><?xml version="1.0" encoding="utf-8"?>
+<ds:datastoreItem xmlns:ds="http://schemas.openxmlformats.org/officeDocument/2006/customXml" ds:itemID="{AAAD973B-A107-49D6-89AC-E49BAFD68A6B}">
+  <ds:schemaRefs>
+    <ds:schemaRef ds:uri="http://schemas.openxmlformats.org/officeDocument/2006/bibliography"/>
+  </ds:schemaRefs>
+</ds:datastoreItem>
 </file>
</xml_diff>